<commit_message>
Update SecureService API Endpoints.docx
</commit_message>
<xml_diff>
--- a/Documentation/Backend/SecureService API Endpoints.docx
+++ b/Documentation/Backend/SecureService API Endpoints.docx
@@ -56,15 +56,7 @@
               <w:t xml:space="preserve"> </w:t>
             </w:r>
             <w:r>
-              <w:t>/</w:t>
-            </w:r>
-            <w:proofErr w:type="spellStart"/>
-            <w:r>
-              <w:t>api</w:t>
-            </w:r>
-            <w:proofErr w:type="spellEnd"/>
-            <w:r>
-              <w:t>/Register</w:t>
+              <w:t>/api/Register</w:t>
             </w:r>
           </w:p>
         </w:tc>
@@ -131,36 +123,12 @@
           </w:p>
           <w:p>
             <w:r>
-              <w:t>  "</w:t>
-            </w:r>
-            <w:proofErr w:type="spellStart"/>
-            <w:r>
-              <w:t>UserId</w:t>
-            </w:r>
-            <w:proofErr w:type="spellEnd"/>
-            <w:r>
-              <w:t>": "</w:t>
-            </w:r>
-            <w:proofErr w:type="spellStart"/>
-            <w:r>
-              <w:t>sourav</w:t>
-            </w:r>
-            <w:proofErr w:type="spellEnd"/>
-            <w:r>
-              <w:t>",</w:t>
-            </w:r>
-          </w:p>
-          <w:p>
-            <w:r>
-              <w:t>  "</w:t>
-            </w:r>
-            <w:proofErr w:type="spellStart"/>
-            <w:r>
-              <w:t>UserName</w:t>
-            </w:r>
-            <w:proofErr w:type="spellEnd"/>
-            <w:r>
-              <w:t>": "Sourav Paul",</w:t>
+              <w:t>  "UserId": "sourav",</w:t>
+            </w:r>
+          </w:p>
+          <w:p>
+            <w:r>
+              <w:t>  "UserName": "Sourav Paul",</w:t>
             </w:r>
           </w:p>
           <w:p>
@@ -175,15 +143,7 @@
           </w:p>
           <w:p>
             <w:r>
-              <w:t>  "</w:t>
-            </w:r>
-            <w:proofErr w:type="spellStart"/>
-            <w:r>
-              <w:t>ConfirmPassword</w:t>
-            </w:r>
-            <w:proofErr w:type="spellEnd"/>
-            <w:r>
-              <w:t>": "Asdf@1234"</w:t>
+              <w:t>  "ConfirmPassword": "Asdf@1234"</w:t>
             </w:r>
           </w:p>
           <w:p>
@@ -273,16 +233,11 @@
               <w:t>    "Message": "</w:t>
             </w:r>
             <w:r>
+              <w:t xml:space="preserve"> sourav</w:t>
+            </w:r>
+            <w:r>
               <w:t xml:space="preserve"> </w:t>
             </w:r>
-            <w:proofErr w:type="spellStart"/>
-            <w:r>
-              <w:t>sourav</w:t>
-            </w:r>
-            <w:proofErr w:type="spellEnd"/>
-            <w:r>
-              <w:t xml:space="preserve"> </w:t>
-            </w:r>
             <w:proofErr w:type="gramStart"/>
             <w:r>
               <w:t>is already existed</w:t>
@@ -429,13 +384,8 @@
                 <w:numId w:val="1"/>
               </w:numPr>
             </w:pPr>
-            <w:proofErr w:type="spellStart"/>
-            <w:r>
-              <w:t>Xyz</w:t>
-            </w:r>
-            <w:proofErr w:type="spellEnd"/>
-            <w:r>
-              <w:t xml:space="preserve"> </w:t>
+            <w:r>
+              <w:t xml:space="preserve">Xyz </w:t>
             </w:r>
             <w:proofErr w:type="gramStart"/>
             <w:r>
@@ -457,13 +407,8 @@
             <w:r>
               <w:t xml:space="preserve">Xyzmail.com </w:t>
             </w:r>
-            <w:proofErr w:type="gramStart"/>
-            <w:r>
-              <w:t>is already existed</w:t>
-            </w:r>
-            <w:proofErr w:type="gramEnd"/>
-            <w:r>
-              <w:t>.</w:t>
+            <w:r>
+              <w:t>is already existed.</w:t>
             </w:r>
           </w:p>
           <w:p>
@@ -478,13 +423,8 @@
             <w:r>
               <w:t xml:space="preserve">XYZ </w:t>
             </w:r>
-            <w:proofErr w:type="gramStart"/>
-            <w:r>
-              <w:t>is already existed</w:t>
-            </w:r>
-            <w:proofErr w:type="gramEnd"/>
-            <w:r>
-              <w:t>.</w:t>
+            <w:r>
+              <w:t>is already existed.</w:t>
             </w:r>
           </w:p>
           <w:p/>
@@ -522,21 +462,14 @@
             <w:tcW w:w="7603" w:type="dxa"/>
           </w:tcPr>
           <w:p>
-            <w:proofErr w:type="gramStart"/>
             <w:r>
               <w:t>..</w:t>
             </w:r>
-            <w:proofErr w:type="gramEnd"/>
             <w:r>
               <w:t xml:space="preserve">/ </w:t>
             </w:r>
-            <w:proofErr w:type="spellStart"/>
-            <w:r>
-              <w:t>api</w:t>
-            </w:r>
-            <w:proofErr w:type="spellEnd"/>
-            <w:r>
-              <w:t>/Login</w:t>
+            <w:r>
+              <w:t>api/Login</w:t>
             </w:r>
           </w:p>
         </w:tc>
@@ -603,28 +536,101 @@
           </w:p>
           <w:p>
             <w:r>
-              <w:t>  "</w:t>
-            </w:r>
-            <w:proofErr w:type="spellStart"/>
-            <w:r>
-              <w:t>UserId</w:t>
-            </w:r>
-            <w:proofErr w:type="spellEnd"/>
-            <w:r>
-              <w:t>": "</w:t>
-            </w:r>
-            <w:proofErr w:type="spellStart"/>
-            <w:r>
-              <w:t>sourav</w:t>
-            </w:r>
-            <w:proofErr w:type="spellEnd"/>
+              <w:t>  "UserId": "sourav",</w:t>
+            </w:r>
+          </w:p>
+          <w:p>
+            <w:r>
+              <w:t>  "Password": "Asdf@1234"</w:t>
+            </w:r>
+          </w:p>
+          <w:p>
+            <w:r>
+              <w:t>}</w:t>
+            </w:r>
+          </w:p>
+        </w:tc>
+      </w:tr>
+      <w:tr>
+        <w:tc>
+          <w:tcPr>
+            <w:tcW w:w="1413" w:type="dxa"/>
+          </w:tcPr>
+          <w:p>
+            <w:r>
+              <w:t>Response Body</w:t>
+            </w:r>
+          </w:p>
+        </w:tc>
+        <w:tc>
+          <w:tcPr>
+            <w:tcW w:w="7603" w:type="dxa"/>
+          </w:tcPr>
+          <w:p>
+            <w:r>
+              <w:t>{</w:t>
+            </w:r>
+          </w:p>
+          <w:p>
+            <w:r>
+              <w:t>    "Status": "OK",</w:t>
+            </w:r>
+          </w:p>
+          <w:p>
+            <w:r>
+              <w:t>    "Message": "Login Successfull.",</w:t>
+            </w:r>
+          </w:p>
+          <w:p>
+            <w:r>
+              <w:t>    "Result": {</w:t>
+            </w:r>
+          </w:p>
+          <w:p>
+            <w:r>
+              <w:t>        "useID": "sourav",</w:t>
+            </w:r>
+          </w:p>
+          <w:p>
+            <w:r>
+              <w:t>        "email": "saurav.paul@hotmail.com",</w:t>
+            </w:r>
+          </w:p>
+          <w:p>
+            <w:r>
+              <w:t>        "accessToken": "eyJhbGciOiJIUzI1NiIsInR5cCI6IkpXVCJ9.</w:t>
+            </w:r>
+            <w:r>
+              <w:t>...</w:t>
+            </w:r>
             <w:r>
               <w:t>",</w:t>
             </w:r>
           </w:p>
           <w:p>
             <w:r>
-              <w:t>  "Password": "Asdf@1234"</w:t>
+              <w:t>        "refreshToken": "eyJhbGciOiJIUzI1NiIsInR5cCI6IkpXVCJ9.</w:t>
+            </w:r>
+            <w:r>
+              <w:t>...</w:t>
+            </w:r>
+            <w:r>
+              <w:t>",</w:t>
+            </w:r>
+          </w:p>
+          <w:p>
+            <w:r>
+              <w:t>        "accessTokenExpiry": "2025-04-20T02:26:26.1598726+03:00",</w:t>
+            </w:r>
+          </w:p>
+          <w:p>
+            <w:r>
+              <w:t>        "refreshTokenExpiry": "2025-04-27T02:11:26.5606252+03:00"</w:t>
+            </w:r>
+          </w:p>
+          <w:p>
+            <w:r>
+              <w:t>    }</w:t>
             </w:r>
           </w:p>
           <w:p>
@@ -632,6 +638,7 @@
               <w:t>}</w:t>
             </w:r>
           </w:p>
+          <w:p/>
         </w:tc>
       </w:tr>
       <w:tr>
@@ -641,7 +648,7 @@
           </w:tcPr>
           <w:p>
             <w:r>
-              <w:t>Response Body</w:t>
+              <w:t>Error Body</w:t>
             </w:r>
           </w:p>
         </w:tc>
@@ -656,120 +663,17 @@
           </w:p>
           <w:p>
             <w:r>
-              <w:t>    "Status": "OK",</w:t>
-            </w:r>
-          </w:p>
-          <w:p>
-            <w:r>
-              <w:t xml:space="preserve">    "Message": "Login </w:t>
-            </w:r>
-            <w:proofErr w:type="spellStart"/>
-            <w:r>
-              <w:t>Successfull</w:t>
-            </w:r>
-            <w:proofErr w:type="spellEnd"/>
-            <w:r>
-              <w:t>.",</w:t>
-            </w:r>
-          </w:p>
-          <w:p>
-            <w:r>
-              <w:t>    "Result": {</w:t>
-            </w:r>
-          </w:p>
-          <w:p>
-            <w:r>
-              <w:t>        "</w:t>
-            </w:r>
-            <w:proofErr w:type="spellStart"/>
-            <w:r>
-              <w:t>useID</w:t>
-            </w:r>
-            <w:proofErr w:type="spellEnd"/>
-            <w:r>
-              <w:t>": "</w:t>
-            </w:r>
-            <w:proofErr w:type="spellStart"/>
-            <w:r>
-              <w:t>sourav</w:t>
-            </w:r>
-            <w:proofErr w:type="spellEnd"/>
-            <w:r>
-              <w:t>",</w:t>
-            </w:r>
-          </w:p>
-          <w:p>
-            <w:r>
-              <w:t>        "email": "saurav.paul@hotmail.com",</w:t>
-            </w:r>
-          </w:p>
-          <w:p>
-            <w:r>
-              <w:t>        "</w:t>
-            </w:r>
-            <w:proofErr w:type="spellStart"/>
-            <w:r>
-              <w:t>accessToken</w:t>
-            </w:r>
-            <w:proofErr w:type="spellEnd"/>
-            <w:r>
-              <w:t>": "eyJhbGciOiJIUzI1NiIsInR5cCI6IkpXVCJ9.</w:t>
-            </w:r>
-            <w:r>
-              <w:t>...</w:t>
-            </w:r>
-            <w:r>
-              <w:t>",</w:t>
-            </w:r>
-          </w:p>
-          <w:p>
-            <w:r>
-              <w:t>        "</w:t>
-            </w:r>
-            <w:proofErr w:type="spellStart"/>
-            <w:r>
-              <w:t>refreshToken</w:t>
-            </w:r>
-            <w:proofErr w:type="spellEnd"/>
-            <w:r>
-              <w:t>": "eyJhbGciOiJIUzI1NiIsInR5cCI6IkpXVCJ9.</w:t>
-            </w:r>
-            <w:r>
-              <w:t>...</w:t>
-            </w:r>
-            <w:r>
-              <w:t>",</w:t>
-            </w:r>
-          </w:p>
-          <w:p>
-            <w:r>
-              <w:t>        "</w:t>
-            </w:r>
-            <w:proofErr w:type="spellStart"/>
-            <w:r>
-              <w:t>accessTokenExpiry</w:t>
-            </w:r>
-            <w:proofErr w:type="spellEnd"/>
-            <w:r>
-              <w:t>": "2025-04-20T02:26:26.1598726+03:00",</w:t>
-            </w:r>
-          </w:p>
-          <w:p>
-            <w:r>
-              <w:t>        "</w:t>
-            </w:r>
-            <w:proofErr w:type="spellStart"/>
-            <w:r>
-              <w:t>refreshTokenExpiry</w:t>
-            </w:r>
-            <w:proofErr w:type="spellEnd"/>
-            <w:r>
-              <w:t>": "2025-04-27T02:11:26.5606252+03:00"</w:t>
-            </w:r>
-          </w:p>
-          <w:p>
-            <w:r>
-              <w:t>    }</w:t>
+              <w:t>    "Status": "FAILED",</w:t>
+            </w:r>
+          </w:p>
+          <w:p>
+            <w:r>
+              <w:t>    "Message": "Wrong Password.",</w:t>
+            </w:r>
+          </w:p>
+          <w:p>
+            <w:r>
+              <w:t>    "Result": null</w:t>
             </w:r>
           </w:p>
           <w:p>
@@ -787,7 +691,10 @@
           </w:tcPr>
           <w:p>
             <w:r>
-              <w:t>Error Body</w:t>
+              <w:t>Handled</w:t>
+            </w:r>
+            <w:r>
+              <w:t xml:space="preserve"> Errors</w:t>
             </w:r>
           </w:p>
         </w:tc>
@@ -796,69 +703,15 @@
             <w:tcW w:w="7603" w:type="dxa"/>
           </w:tcPr>
           <w:p>
-            <w:r>
-              <w:t>{</w:t>
-            </w:r>
-          </w:p>
-          <w:p>
-            <w:r>
-              <w:t>    "Status": "FAILED",</w:t>
-            </w:r>
-          </w:p>
-          <w:p>
-            <w:r>
-              <w:t>    "Message": "Wrong Password.",</w:t>
-            </w:r>
-          </w:p>
-          <w:p>
-            <w:r>
-              <w:t>    "Result": null</w:t>
-            </w:r>
-          </w:p>
-          <w:p>
-            <w:r>
-              <w:t>}</w:t>
-            </w:r>
-          </w:p>
-          <w:p/>
-        </w:tc>
-      </w:tr>
-      <w:tr>
-        <w:tc>
-          <w:tcPr>
-            <w:tcW w:w="1413" w:type="dxa"/>
-          </w:tcPr>
-          <w:p>
-            <w:r>
-              <w:t>Handled</w:t>
-            </w:r>
-            <w:r>
-              <w:t xml:space="preserve"> Errors</w:t>
-            </w:r>
-          </w:p>
-        </w:tc>
-        <w:tc>
-          <w:tcPr>
-            <w:tcW w:w="7603" w:type="dxa"/>
-          </w:tcPr>
-          <w:p>
-            <w:pPr>
-              <w:pStyle w:val="ListParagraph"/>
-              <w:numPr>
-                <w:ilvl w:val="0"/>
-                <w:numId w:val="1"/>
-              </w:numPr>
-            </w:pPr>
-            <w:r>
-              <w:t xml:space="preserve">Account has been Deactivated. Please contact with </w:t>
-            </w:r>
-            <w:proofErr w:type="spellStart"/>
-            <w:r>
-              <w:t>Admiistrator</w:t>
-            </w:r>
-            <w:proofErr w:type="spellEnd"/>
-            <w:r>
-              <w:t>.</w:t>
+            <w:pPr>
+              <w:pStyle w:val="ListParagraph"/>
+              <w:numPr>
+                <w:ilvl w:val="0"/>
+                <w:numId w:val="1"/>
+              </w:numPr>
+            </w:pPr>
+            <w:r>
+              <w:t>Account has been Deactivated. Please contact with Admiistrator.</w:t>
             </w:r>
           </w:p>
           <w:p>
@@ -930,27 +783,15 @@
             <w:tcW w:w="7745" w:type="dxa"/>
           </w:tcPr>
           <w:p>
-            <w:proofErr w:type="gramStart"/>
             <w:r>
               <w:t>..</w:t>
             </w:r>
-            <w:proofErr w:type="gramEnd"/>
             <w:r>
               <w:t xml:space="preserve">/ </w:t>
             </w:r>
-            <w:proofErr w:type="spellStart"/>
-            <w:r>
-              <w:t>api</w:t>
-            </w:r>
-            <w:proofErr w:type="spellEnd"/>
-            <w:r>
-              <w:t>/</w:t>
-            </w:r>
-            <w:proofErr w:type="spellStart"/>
-            <w:r>
-              <w:t>GenerateAccessTokenByRefreshToken</w:t>
-            </w:r>
-            <w:proofErr w:type="spellEnd"/>
+            <w:r>
+              <w:t>api/GenerateAccessTokenByRefreshToken</w:t>
+            </w:r>
           </w:p>
         </w:tc>
       </w:tr>
@@ -1061,95 +902,47 @@
           <w:p>
             <w:r>
               <w:lastRenderedPageBreak/>
-              <w:t>        "</w:t>
-            </w:r>
-            <w:proofErr w:type="spellStart"/>
-            <w:r>
-              <w:t>useID</w:t>
-            </w:r>
-            <w:proofErr w:type="spellEnd"/>
-            <w:r>
-              <w:t>": "</w:t>
-            </w:r>
-            <w:proofErr w:type="spellStart"/>
-            <w:r>
-              <w:t>sourav</w:t>
-            </w:r>
-            <w:proofErr w:type="spellEnd"/>
+              <w:t>        "useID": "sourav",</w:t>
+            </w:r>
+          </w:p>
+          <w:p>
+            <w:r>
+              <w:t>        "email": "saurav.paul@hotmail.com",</w:t>
+            </w:r>
+          </w:p>
+          <w:p>
+            <w:r>
+              <w:t>        "accessToken": "eyJhbGciOiJIUzI1NiIsInR5cCI6IkpXVCJ9.</w:t>
+            </w:r>
+            <w:r>
+              <w:t>...</w:t>
+            </w:r>
             <w:r>
               <w:t>",</w:t>
             </w:r>
           </w:p>
           <w:p>
             <w:r>
-              <w:t>        "email": "saurav.paul@hotmail.com",</w:t>
-            </w:r>
-          </w:p>
-          <w:p>
-            <w:r>
-              <w:t>        "</w:t>
-            </w:r>
-            <w:proofErr w:type="spellStart"/>
-            <w:r>
-              <w:t>accessToken</w:t>
-            </w:r>
-            <w:proofErr w:type="spellEnd"/>
-            <w:r>
-              <w:t>": "eyJhbGciOiJIUzI1NiIsInR5cCI6IkpXVCJ9.</w:t>
+              <w:t>        "refreshToken": "eyJhbGciOiJIUzI1NiIsInR5cCI6IkpXVCJ9.</w:t>
             </w:r>
             <w:r>
               <w:t>...</w:t>
             </w:r>
             <w:r>
+              <w:t xml:space="preserve"> </w:t>
+            </w:r>
+            <w:r>
               <w:t>",</w:t>
             </w:r>
           </w:p>
           <w:p>
             <w:r>
-              <w:t>        "</w:t>
-            </w:r>
-            <w:proofErr w:type="spellStart"/>
-            <w:r>
-              <w:t>refreshToken</w:t>
-            </w:r>
-            <w:proofErr w:type="spellEnd"/>
-            <w:r>
-              <w:t>": "eyJhbGciOiJIUzI1NiIsInR5cCI6IkpXVCJ9.</w:t>
-            </w:r>
-            <w:r>
-              <w:t>...</w:t>
-            </w:r>
-            <w:r>
-              <w:t xml:space="preserve"> </w:t>
-            </w:r>
-            <w:r>
-              <w:t>",</w:t>
-            </w:r>
-          </w:p>
-          <w:p>
-            <w:r>
-              <w:t>        "</w:t>
-            </w:r>
-            <w:proofErr w:type="spellStart"/>
-            <w:r>
-              <w:t>accessTokenExpiry</w:t>
-            </w:r>
-            <w:proofErr w:type="spellEnd"/>
-            <w:r>
-              <w:t>": "2025-04-20T02:31:35.45289+03:00",</w:t>
-            </w:r>
-          </w:p>
-          <w:p>
-            <w:r>
-              <w:t>        "</w:t>
-            </w:r>
-            <w:proofErr w:type="spellStart"/>
-            <w:r>
-              <w:t>refreshTokenExpiry</w:t>
-            </w:r>
-            <w:proofErr w:type="spellEnd"/>
-            <w:r>
-              <w:t>": "2025-04-27T02:11:27"</w:t>
+              <w:t>        "accessTokenExpiry": "2025-04-20T02:31:35.45289+03:00",</w:t>
+            </w:r>
+          </w:p>
+          <w:p>
+            <w:r>
+              <w:t>        "refreshTokenExpiry": "2025-04-27T02:11:27"</w:t>
             </w:r>
           </w:p>
           <w:p>
@@ -1191,10 +984,7 @@
               <w:t>    "Status": "</w:t>
             </w:r>
             <w:r>
-              <w:t xml:space="preserve"> </w:t>
-            </w:r>
-            <w:r>
-              <w:t>UNAUTH</w:t>
+              <w:t xml:space="preserve"> UNAUTH</w:t>
             </w:r>
             <w:r>
               <w:t>",</w:t>
@@ -1316,21 +1106,14 @@
             <w:tcW w:w="7036" w:type="dxa"/>
           </w:tcPr>
           <w:p>
-            <w:proofErr w:type="gramStart"/>
             <w:r>
               <w:t>..</w:t>
             </w:r>
-            <w:proofErr w:type="gramEnd"/>
             <w:r>
               <w:t>/</w:t>
             </w:r>
-            <w:proofErr w:type="spellStart"/>
-            <w:r>
-              <w:t>api</w:t>
-            </w:r>
-            <w:proofErr w:type="spellEnd"/>
-            <w:r>
-              <w:t>/Logout</w:t>
+            <w:r>
+              <w:t>api/Logout</w:t>
             </w:r>
           </w:p>
         </w:tc>
@@ -1472,10 +1255,7 @@
               <w:t>    "Status": "</w:t>
             </w:r>
             <w:r>
-              <w:t xml:space="preserve"> </w:t>
-            </w:r>
-            <w:r>
-              <w:t>UNAUTH</w:t>
+              <w:t xml:space="preserve"> UNAUTH</w:t>
             </w:r>
             <w:r>
               <w:t>",</w:t>
@@ -1620,19 +1400,9 @@
             <w:r>
               <w:t>/</w:t>
             </w:r>
-            <w:proofErr w:type="spellStart"/>
-            <w:r>
-              <w:t>api</w:t>
-            </w:r>
-            <w:proofErr w:type="spellEnd"/>
-            <w:r>
-              <w:t>/</w:t>
-            </w:r>
-            <w:proofErr w:type="spellStart"/>
-            <w:r>
-              <w:t>FetchUserInfo</w:t>
-            </w:r>
-            <w:proofErr w:type="spellEnd"/>
+            <w:r>
+              <w:t>api/FetchUserInfo</w:t>
+            </w:r>
           </w:p>
         </w:tc>
       </w:tr>
@@ -1787,10 +1557,7 @@
               <w:t>    "Status": "</w:t>
             </w:r>
             <w:r>
-              <w:t xml:space="preserve"> </w:t>
-            </w:r>
-            <w:r>
-              <w:t>UNAUTH</w:t>
+              <w:t xml:space="preserve"> UNAUTH</w:t>
             </w:r>
             <w:r>
               <w:t>",</w:t>
@@ -1820,14 +1587,12 @@
             <w:tcW w:w="1696" w:type="dxa"/>
           </w:tcPr>
           <w:p>
-            <w:proofErr w:type="gramStart"/>
             <w:r>
               <w:t xml:space="preserve">Handled </w:t>
             </w:r>
             <w:r>
               <w:t xml:space="preserve"> Errors</w:t>
             </w:r>
-            <w:proofErr w:type="gramEnd"/>
           </w:p>
         </w:tc>
         <w:tc>
@@ -1945,19 +1710,9 @@
               </w:rPr>
               <w:t xml:space="preserve"> </w:t>
             </w:r>
-            <w:proofErr w:type="spellStart"/>
-            <w:r>
-              <w:t>api</w:t>
-            </w:r>
-            <w:proofErr w:type="spellEnd"/>
-            <w:r>
-              <w:t>/</w:t>
-            </w:r>
-            <w:proofErr w:type="spellStart"/>
-            <w:r>
-              <w:t>FetchLeaderBoard</w:t>
-            </w:r>
-            <w:proofErr w:type="spellEnd"/>
+            <w:r>
+              <w:t>api/FetchLeaderBoard</w:t>
+            </w:r>
           </w:p>
         </w:tc>
       </w:tr>
@@ -2051,7 +1806,13 @@
           </w:p>
           <w:p>
             <w:r>
-              <w:t>    "Status": "SUCCESS",</w:t>
+              <w:t>    "Status": "</w:t>
+            </w:r>
+            <w:r>
+              <w:t>OK</w:t>
+            </w:r>
+            <w:r>
+              <w:t>",</w:t>
             </w:r>
           </w:p>
           <w:p>
@@ -2066,15 +1827,7 @@
           </w:p>
           <w:p>
             <w:r>
-              <w:t>        "</w:t>
-            </w:r>
-            <w:proofErr w:type="spellStart"/>
-            <w:r>
-              <w:t>topUsers</w:t>
-            </w:r>
-            <w:proofErr w:type="spellEnd"/>
-            <w:r>
-              <w:t>": [</w:t>
+              <w:t>        "topUsers": [</w:t>
             </w:r>
           </w:p>
           <w:p>
@@ -2089,15 +1842,7 @@
           </w:p>
           <w:p>
             <w:r>
-              <w:t>                "player": "</w:t>
-            </w:r>
-            <w:proofErr w:type="spellStart"/>
-            <w:r>
-              <w:t>samith</w:t>
-            </w:r>
-            <w:proofErr w:type="spellEnd"/>
-            <w:r>
-              <w:t>",</w:t>
+              <w:t>                "player": "samith",</w:t>
             </w:r>
           </w:p>
           <w:p>
@@ -2123,15 +1868,7 @@
           <w:p>
             <w:r>
               <w:lastRenderedPageBreak/>
-              <w:t>                "player": "</w:t>
-            </w:r>
-            <w:proofErr w:type="spellStart"/>
-            <w:r>
-              <w:t>sourav</w:t>
-            </w:r>
-            <w:proofErr w:type="spellEnd"/>
-            <w:r>
-              <w:t>",</w:t>
+              <w:t>                "player": "sourav",</w:t>
             </w:r>
           </w:p>
           <w:p>
@@ -2365,19 +2102,12 @@
               </w:rPr>
               <w:t xml:space="preserve"> </w:t>
             </w:r>
-            <w:proofErr w:type="spellStart"/>
-            <w:r>
-              <w:t>api</w:t>
-            </w:r>
-            <w:proofErr w:type="spellEnd"/>
-            <w:r>
-              <w:t>/</w:t>
-            </w:r>
-            <w:proofErr w:type="spellStart"/>
+            <w:r>
+              <w:t>api/</w:t>
+            </w:r>
             <w:r>
               <w:t>FetchMatchHistory</w:t>
             </w:r>
-            <w:proofErr w:type="spellEnd"/>
           </w:p>
         </w:tc>
       </w:tr>
@@ -2491,67 +2221,27 @@
           </w:p>
           <w:p>
             <w:r>
-              <w:t>            "</w:t>
-            </w:r>
-            <w:proofErr w:type="spellStart"/>
-            <w:r>
-              <w:t>matchId</w:t>
-            </w:r>
-            <w:proofErr w:type="spellEnd"/>
-            <w:r>
-              <w:t>": "2a1e2e25-32cf-49cd-a681-6c7c592d0bd5",</w:t>
-            </w:r>
-          </w:p>
-          <w:p>
-            <w:r>
-              <w:t>            "player1": "</w:t>
-            </w:r>
-            <w:proofErr w:type="spellStart"/>
-            <w:r>
-              <w:t>samith</w:t>
-            </w:r>
-            <w:proofErr w:type="spellEnd"/>
-            <w:r>
-              <w:t>",</w:t>
-            </w:r>
-          </w:p>
-          <w:p>
-            <w:r>
-              <w:t>            "player2": "</w:t>
-            </w:r>
-            <w:proofErr w:type="spellStart"/>
-            <w:r>
-              <w:t>sourav</w:t>
-            </w:r>
-            <w:proofErr w:type="spellEnd"/>
-            <w:r>
-              <w:t>",</w:t>
-            </w:r>
-          </w:p>
-          <w:p>
-            <w:r>
-              <w:t>            "</w:t>
-            </w:r>
-            <w:proofErr w:type="spellStart"/>
-            <w:r>
-              <w:t>startTime</w:t>
-            </w:r>
-            <w:proofErr w:type="spellEnd"/>
-            <w:r>
-              <w:t>": "2025-04-06T23:23:58",</w:t>
-            </w:r>
-          </w:p>
-          <w:p>
-            <w:r>
-              <w:t>            "</w:t>
-            </w:r>
-            <w:proofErr w:type="spellStart"/>
-            <w:r>
-              <w:t>endTime</w:t>
-            </w:r>
-            <w:proofErr w:type="spellEnd"/>
-            <w:r>
-              <w:t>": "2025-04-06T23:27:40",</w:t>
+              <w:t>            "matchId": "2a1e2e25-32cf-49cd-a681-6c7c592d0bd5",</w:t>
+            </w:r>
+          </w:p>
+          <w:p>
+            <w:r>
+              <w:t>            "player1": "samith",</w:t>
+            </w:r>
+          </w:p>
+          <w:p>
+            <w:r>
+              <w:t>            "player2": "sourav",</w:t>
+            </w:r>
+          </w:p>
+          <w:p>
+            <w:r>
+              <w:t>            "startTime": "2025-04-06T23:23:58",</w:t>
+            </w:r>
+          </w:p>
+          <w:p>
+            <w:r>
+              <w:t>            "endTime": "2025-04-06T23:27:40",</w:t>
             </w:r>
           </w:p>
           <w:p>
@@ -2566,15 +2256,7 @@
           </w:p>
           <w:p>
             <w:r>
-              <w:t>            "winner": "</w:t>
-            </w:r>
-            <w:proofErr w:type="spellStart"/>
-            <w:r>
-              <w:t>sourav</w:t>
-            </w:r>
-            <w:proofErr w:type="spellEnd"/>
-            <w:r>
-              <w:t>"</w:t>
+              <w:t>            "winner": "sourav"</w:t>
             </w:r>
           </w:p>
           <w:p>
@@ -2726,19 +2408,9 @@
               </w:rPr>
               <w:t xml:space="preserve"> </w:t>
             </w:r>
-            <w:proofErr w:type="spellStart"/>
-            <w:r>
-              <w:t>api</w:t>
-            </w:r>
-            <w:proofErr w:type="spellEnd"/>
-            <w:r>
-              <w:t>/</w:t>
-            </w:r>
-            <w:proofErr w:type="spellStart"/>
-            <w:r>
-              <w:t>InitializeMatchRequest</w:t>
-            </w:r>
-            <w:proofErr w:type="spellEnd"/>
+            <w:r>
+              <w:t>api/InitializeMatchRequest</w:t>
+            </w:r>
           </w:p>
         </w:tc>
       </w:tr>
@@ -2809,21 +2481,8 @@
           </w:tcPr>
           <w:p>
             <w:r>
-              <w:t>?</w:t>
-            </w:r>
-            <w:proofErr w:type="spellStart"/>
-            <w:r>
-              <w:t>playerID</w:t>
-            </w:r>
-            <w:proofErr w:type="spellEnd"/>
-            <w:r>
-              <w:t>=</w:t>
-            </w:r>
-            <w:proofErr w:type="spellStart"/>
-            <w:r>
-              <w:t>samith</w:t>
-            </w:r>
-            <w:proofErr w:type="spellEnd"/>
+              <w:t>?playerID=samith</w:t>
+            </w:r>
           </w:p>
         </w:tc>
       </w:tr>
@@ -2854,26 +2513,13 @@
           </w:p>
           <w:p>
             <w:r>
-              <w:t>    "Message": "</w:t>
-            </w:r>
-            <w:proofErr w:type="spellStart"/>
-            <w:r>
-              <w:t>sourav</w:t>
-            </w:r>
-            <w:proofErr w:type="spellEnd"/>
-            <w:r>
-              <w:t xml:space="preserve"> has requested</w:t>
+              <w:t>    "Message": "sourav has requested</w:t>
             </w:r>
             <w:r>
               <w:t xml:space="preserve"> </w:t>
             </w:r>
-            <w:proofErr w:type="spellStart"/>
-            <w:r>
-              <w:t>samith</w:t>
-            </w:r>
-            <w:proofErr w:type="spellEnd"/>
-            <w:r>
-              <w:t xml:space="preserve"> for a Match.",</w:t>
+            <w:r>
+              <w:t>samith for a Match.",</w:t>
             </w:r>
           </w:p>
           <w:p>
@@ -2914,10 +2560,7 @@
               <w:t>    "Status": "</w:t>
             </w:r>
             <w:r>
-              <w:t xml:space="preserve"> </w:t>
-            </w:r>
-            <w:r>
-              <w:t>UNAUTH</w:t>
+              <w:t xml:space="preserve"> UNAUTH</w:t>
             </w:r>
             <w:r>
               <w:t>",</w:t>
@@ -3067,19 +2710,9 @@
             <w:r>
               <w:t>/</w:t>
             </w:r>
-            <w:proofErr w:type="spellStart"/>
-            <w:r>
-              <w:t>api</w:t>
-            </w:r>
-            <w:proofErr w:type="spellEnd"/>
-            <w:r>
-              <w:t>/</w:t>
-            </w:r>
-            <w:proofErr w:type="spellStart"/>
-            <w:r>
-              <w:t>ResponseMatchRequest</w:t>
-            </w:r>
-            <w:proofErr w:type="spellEnd"/>
+            <w:r>
+              <w:t>api/ResponseMatchRequest</w:t>
+            </w:r>
           </w:p>
         </w:tc>
       </w:tr>
@@ -3156,54 +2789,22 @@
           <w:p>
             <w:r>
               <w:lastRenderedPageBreak/>
-              <w:t>  "</w:t>
-            </w:r>
-            <w:proofErr w:type="spellStart"/>
-            <w:r>
-              <w:t>MatchId</w:t>
-            </w:r>
-            <w:proofErr w:type="spellEnd"/>
-            <w:r>
-              <w:t>": "0f915ef7-8feb-4ba4-95de-976b41e67b6f",</w:t>
-            </w:r>
-          </w:p>
-          <w:p>
-            <w:r>
-              <w:t>  "Player1": "</w:t>
-            </w:r>
-            <w:proofErr w:type="spellStart"/>
-            <w:r>
-              <w:t>sourav</w:t>
-            </w:r>
-            <w:proofErr w:type="spellEnd"/>
-            <w:r>
-              <w:t>",</w:t>
-            </w:r>
-          </w:p>
-          <w:p>
-            <w:r>
-              <w:t>  "Player2": "</w:t>
-            </w:r>
-            <w:proofErr w:type="spellStart"/>
-            <w:r>
-              <w:t>samith</w:t>
-            </w:r>
-            <w:proofErr w:type="spellEnd"/>
-            <w:r>
-              <w:t>",</w:t>
-            </w:r>
-          </w:p>
-          <w:p>
-            <w:r>
-              <w:t>  "</w:t>
-            </w:r>
-            <w:proofErr w:type="spellStart"/>
-            <w:r>
-              <w:t>MatchStatus</w:t>
-            </w:r>
-            <w:proofErr w:type="spellEnd"/>
-            <w:r>
-              <w:t>": "ACCEPTED"</w:t>
+              <w:t>  "MatchId": "0f915ef7-8feb-4ba4-95de-976b41e67b6f",</w:t>
+            </w:r>
+          </w:p>
+          <w:p>
+            <w:r>
+              <w:t>  "Player1": "sourav",</w:t>
+            </w:r>
+          </w:p>
+          <w:p>
+            <w:r>
+              <w:t>  "Player2": "samith",</w:t>
+            </w:r>
+          </w:p>
+          <w:p>
+            <w:r>
+              <w:t>  "MatchStatus": "ACCEPTED"</w:t>
             </w:r>
           </w:p>
           <w:p>
@@ -3227,54 +2828,22 @@
           </w:p>
           <w:p>
             <w:r>
-              <w:t>  "</w:t>
-            </w:r>
-            <w:proofErr w:type="spellStart"/>
-            <w:r>
-              <w:t>MatchId</w:t>
-            </w:r>
-            <w:proofErr w:type="spellEnd"/>
-            <w:r>
-              <w:t>": "0f915ef7-8feb-4ba4-95de-976b41e67b6f",</w:t>
-            </w:r>
-          </w:p>
-          <w:p>
-            <w:r>
-              <w:t>  "Player1": "</w:t>
-            </w:r>
-            <w:proofErr w:type="spellStart"/>
-            <w:r>
-              <w:t>sourav</w:t>
-            </w:r>
-            <w:proofErr w:type="spellEnd"/>
-            <w:r>
-              <w:t>",</w:t>
-            </w:r>
-          </w:p>
-          <w:p>
-            <w:r>
-              <w:t>  "Player2": "</w:t>
-            </w:r>
-            <w:proofErr w:type="spellStart"/>
-            <w:r>
-              <w:t>samith</w:t>
-            </w:r>
-            <w:proofErr w:type="spellEnd"/>
-            <w:r>
-              <w:t>",</w:t>
-            </w:r>
-          </w:p>
-          <w:p>
-            <w:r>
-              <w:t>  "</w:t>
-            </w:r>
-            <w:proofErr w:type="spellStart"/>
-            <w:r>
-              <w:t>MatchStatus</w:t>
-            </w:r>
-            <w:proofErr w:type="spellEnd"/>
-            <w:r>
-              <w:t>": "DECLINED"</w:t>
+              <w:t>  "MatchId": "0f915ef7-8feb-4ba4-95de-976b41e67b6f",</w:t>
+            </w:r>
+          </w:p>
+          <w:p>
+            <w:r>
+              <w:t>  "Player1": "sourav",</w:t>
+            </w:r>
+          </w:p>
+          <w:p>
+            <w:r>
+              <w:t>  "Player2": "samith",</w:t>
+            </w:r>
+          </w:p>
+          <w:p>
+            <w:r>
+              <w:t>  "MatchStatus": "DECLINED"</w:t>
             </w:r>
           </w:p>
           <w:p>
@@ -3313,27 +2882,17 @@
           </w:p>
           <w:p>
             <w:r>
-              <w:t>    "Message": "</w:t>
-            </w:r>
-            <w:proofErr w:type="spellStart"/>
-            <w:r>
-              <w:t>samith</w:t>
-            </w:r>
-            <w:proofErr w:type="spellEnd"/>
-            <w:r>
-              <w:t xml:space="preserve"> has accepted</w:t>
+              <w:t>    "Message": "samith has accepted</w:t>
             </w:r>
             <w:r>
               <w:t xml:space="preserve"> </w:t>
             </w:r>
-            <w:proofErr w:type="spellStart"/>
             <w:r>
               <w:t>sourav</w:t>
             </w:r>
             <w:r>
               <w:t>'s</w:t>
             </w:r>
-            <w:proofErr w:type="spellEnd"/>
             <w:r>
               <w:t xml:space="preserve"> Match Request.",</w:t>
             </w:r>
@@ -3370,15 +2929,7 @@
           </w:p>
           <w:p>
             <w:r>
-              <w:t>    "Message": "</w:t>
-            </w:r>
-            <w:proofErr w:type="spellStart"/>
-            <w:r>
-              <w:t>samith</w:t>
-            </w:r>
-            <w:proofErr w:type="spellEnd"/>
-            <w:r>
-              <w:t xml:space="preserve"> has </w:t>
+              <w:t xml:space="preserve">    "Message": "samith has </w:t>
             </w:r>
             <w:r>
               <w:t>declined</w:t>
@@ -3386,14 +2937,12 @@
             <w:r>
               <w:t xml:space="preserve"> </w:t>
             </w:r>
-            <w:proofErr w:type="spellStart"/>
             <w:r>
               <w:t>sourav</w:t>
             </w:r>
             <w:r>
               <w:t>'s</w:t>
             </w:r>
-            <w:proofErr w:type="spellEnd"/>
             <w:r>
               <w:t xml:space="preserve"> </w:t>
             </w:r>
@@ -3653,19 +3202,9 @@
             <w:r>
               <w:t>/</w:t>
             </w:r>
-            <w:proofErr w:type="spellStart"/>
-            <w:r>
-              <w:t>api</w:t>
-            </w:r>
-            <w:proofErr w:type="spellEnd"/>
-            <w:r>
-              <w:t>/</w:t>
-            </w:r>
-            <w:proofErr w:type="spellStart"/>
-            <w:r>
-              <w:t>UpdateMatchResult</w:t>
-            </w:r>
-            <w:proofErr w:type="spellEnd"/>
+            <w:r>
+              <w:t>api/UpdateMatchResult</w:t>
+            </w:r>
           </w:p>
         </w:tc>
       </w:tr>
@@ -3741,15 +3280,7 @@
           </w:p>
           <w:p>
             <w:r>
-              <w:t>  "</w:t>
-            </w:r>
-            <w:proofErr w:type="spellStart"/>
-            <w:r>
-              <w:t>MatchId</w:t>
-            </w:r>
-            <w:proofErr w:type="spellEnd"/>
-            <w:r>
-              <w:t>": "0f915ef7-8feb-4ba4-95de-976b41e67b6f",</w:t>
+              <w:t>  "MatchId": "0f915ef7-8feb-4ba4-95de-976b41e67b6f",</w:t>
             </w:r>
           </w:p>
           <w:p>
@@ -3764,15 +3295,7 @@
           </w:p>
           <w:p>
             <w:r>
-              <w:t>  "Winner": "</w:t>
-            </w:r>
-            <w:proofErr w:type="spellStart"/>
-            <w:r>
-              <w:t>samith</w:t>
-            </w:r>
-            <w:proofErr w:type="spellEnd"/>
-            <w:r>
-              <w:t>"</w:t>
+              <w:t>  "Winner": "samith"</w:t>
             </w:r>
           </w:p>
           <w:p>
@@ -3852,10 +3375,7 @@
               <w:t>    "Status": "</w:t>
             </w:r>
             <w:r>
-              <w:t xml:space="preserve"> </w:t>
-            </w:r>
-            <w:r>
-              <w:t>UNAUTH</w:t>
+              <w:t xml:space="preserve"> UNAUTH</w:t>
             </w:r>
             <w:r>
               <w:t>",</w:t>
@@ -4744,6 +4264,7 @@
   <w:style w:type="character" w:default="1" w:styleId="DefaultParagraphFont">
     <w:name w:val="Default Paragraph Font"/>
     <w:uiPriority w:val="1"/>
+    <w:semiHidden/>
     <w:unhideWhenUsed/>
   </w:style>
   <w:style w:type="table" w:default="1" w:styleId="TableNormal">

</xml_diff>

<commit_message>
Add Encryption in Login and registration
</commit_message>
<xml_diff>
--- a/Documentation/Backend/SecureService API Endpoints.docx
+++ b/Documentation/Backend/SecureService API Endpoints.docx
@@ -56,7 +56,15 @@
               <w:t xml:space="preserve"> </w:t>
             </w:r>
             <w:r>
-              <w:t>/api/Register</w:t>
+              <w:t>/</w:t>
+            </w:r>
+            <w:proofErr w:type="spellStart"/>
+            <w:r>
+              <w:t>api</w:t>
+            </w:r>
+            <w:proofErr w:type="spellEnd"/>
+            <w:r>
+              <w:t>/Register</w:t>
             </w:r>
           </w:p>
         </w:tc>
@@ -117,33 +125,68 @@
             <w:tcW w:w="7320" w:type="dxa"/>
           </w:tcPr>
           <w:p>
+            <w:proofErr w:type="spellStart"/>
+            <w:r>
+              <w:t>encryptData</w:t>
+            </w:r>
+            <w:proofErr w:type="spellEnd"/>
+            <w:r>
+              <w:t xml:space="preserve"> (as form-data)</w:t>
+            </w:r>
+            <w:r>
+              <w:br/>
+              <w:t xml:space="preserve">EX: </w:t>
+            </w:r>
+            <w:r>
+              <w:t>cgFQ4bSXq+8qzB1AvGQBBIte4QIl1PeSa8m+4Gc</w:t>
+            </w:r>
+            <w:r>
+              <w:t>....</w:t>
+            </w:r>
+            <w:proofErr w:type="spellStart"/>
+            <w:r>
+              <w:t>df</w:t>
+            </w:r>
+            <w:proofErr w:type="spellEnd"/>
+          </w:p>
+        </w:tc>
+      </w:tr>
+      <w:tr>
+        <w:tc>
+          <w:tcPr>
+            <w:tcW w:w="1696" w:type="dxa"/>
+          </w:tcPr>
+          <w:p>
+            <w:r>
+              <w:t>Response</w:t>
+            </w:r>
+            <w:r>
+              <w:t xml:space="preserve"> Body</w:t>
+            </w:r>
+          </w:p>
+        </w:tc>
+        <w:tc>
+          <w:tcPr>
+            <w:tcW w:w="7320" w:type="dxa"/>
+          </w:tcPr>
+          <w:p>
             <w:r>
               <w:t>{</w:t>
             </w:r>
           </w:p>
           <w:p>
             <w:r>
-              <w:t>  "UserId": "sourav",</w:t>
-            </w:r>
-          </w:p>
-          <w:p>
-            <w:r>
-              <w:t>  "UserName": "Sourav Paul",</w:t>
-            </w:r>
-          </w:p>
-          <w:p>
-            <w:r>
-              <w:t>  "Email": "saurav.paul@hotmail.com",</w:t>
-            </w:r>
-          </w:p>
-          <w:p>
-            <w:r>
-              <w:t>  "Password": "Asdf@1234",</w:t>
-            </w:r>
-          </w:p>
-          <w:p>
-            <w:r>
-              <w:t>  "ConfirmPassword": "Asdf@1234"</w:t>
+              <w:t>    "Status": "OK",</w:t>
+            </w:r>
+          </w:p>
+          <w:p>
+            <w:r>
+              <w:t>    "Message": "Successfully Registered.",</w:t>
+            </w:r>
+          </w:p>
+          <w:p>
+            <w:r>
+              <w:t>    "Result": null</w:t>
             </w:r>
           </w:p>
           <w:p>
@@ -161,7 +204,7 @@
           </w:tcPr>
           <w:p>
             <w:r>
-              <w:t>Response</w:t>
+              <w:t>Error</w:t>
             </w:r>
             <w:r>
               <w:t xml:space="preserve"> Body</w:t>
@@ -179,12 +222,26 @@
           </w:p>
           <w:p>
             <w:r>
-              <w:t>    "Status": "OK",</w:t>
-            </w:r>
-          </w:p>
-          <w:p>
-            <w:r>
-              <w:t>    "Message": "Successfully Registered.",</w:t>
+              <w:t>    "Status": "FAILED",</w:t>
+            </w:r>
+          </w:p>
+          <w:p>
+            <w:r>
+              <w:t>    "Message": "</w:t>
+            </w:r>
+            <w:r>
+              <w:t xml:space="preserve"> </w:t>
+            </w:r>
+            <w:proofErr w:type="spellStart"/>
+            <w:r>
+              <w:t>sourav</w:t>
+            </w:r>
+            <w:proofErr w:type="spellEnd"/>
+            <w:r>
+              <w:t xml:space="preserve"> </w:t>
+            </w:r>
+            <w:r>
+              <w:t>is already existed.",</w:t>
             </w:r>
           </w:p>
           <w:p>
@@ -207,10 +264,10 @@
           </w:tcPr>
           <w:p>
             <w:r>
-              <w:t>Error</w:t>
-            </w:r>
-            <w:r>
-              <w:t xml:space="preserve"> Body</w:t>
+              <w:t xml:space="preserve">Handled </w:t>
+            </w:r>
+            <w:r>
+              <w:t xml:space="preserve"> Errors</w:t>
             </w:r>
           </w:p>
         </w:tc>
@@ -219,181 +276,119 @@
             <w:tcW w:w="7320" w:type="dxa"/>
           </w:tcPr>
           <w:p>
-            <w:r>
-              <w:t>{</w:t>
-            </w:r>
-          </w:p>
-          <w:p>
-            <w:r>
-              <w:t>    "Status": "FAILED",</w:t>
-            </w:r>
-          </w:p>
-          <w:p>
-            <w:r>
-              <w:t>    "Message": "</w:t>
-            </w:r>
-            <w:r>
-              <w:t xml:space="preserve"> sourav</w:t>
-            </w:r>
+            <w:pPr>
+              <w:pStyle w:val="ListParagraph"/>
+              <w:numPr>
+                <w:ilvl w:val="0"/>
+                <w:numId w:val="1"/>
+              </w:numPr>
+            </w:pPr>
+            <w:r>
+              <w:t>Invalid User ID. User ID should be within 10 digits and contain only alphanumeric characters.</w:t>
+            </w:r>
+          </w:p>
+          <w:p>
+            <w:pPr>
+              <w:pStyle w:val="ListParagraph"/>
+              <w:numPr>
+                <w:ilvl w:val="0"/>
+                <w:numId w:val="1"/>
+              </w:numPr>
+            </w:pPr>
+            <w:r>
+              <w:t>Invalid Password. Confirm password doesn't match with provided password.</w:t>
+            </w:r>
+          </w:p>
+          <w:p>
+            <w:pPr>
+              <w:pStyle w:val="ListParagraph"/>
+              <w:numPr>
+                <w:ilvl w:val="0"/>
+                <w:numId w:val="1"/>
+              </w:numPr>
+            </w:pPr>
+            <w:r>
+              <w:t>Password must be at least 8 characters long.</w:t>
+            </w:r>
+          </w:p>
+          <w:p>
+            <w:pPr>
+              <w:pStyle w:val="ListParagraph"/>
+              <w:numPr>
+                <w:ilvl w:val="0"/>
+                <w:numId w:val="1"/>
+              </w:numPr>
+            </w:pPr>
+            <w:r>
+              <w:t>Password must contain at least one uppercase letter.</w:t>
+            </w:r>
+          </w:p>
+          <w:p>
+            <w:pPr>
+              <w:pStyle w:val="ListParagraph"/>
+              <w:numPr>
+                <w:ilvl w:val="0"/>
+                <w:numId w:val="1"/>
+              </w:numPr>
+            </w:pPr>
+            <w:r>
+              <w:t>Password must contain at least one lowercase letter.</w:t>
+            </w:r>
+          </w:p>
+          <w:p>
+            <w:pPr>
+              <w:pStyle w:val="ListParagraph"/>
+              <w:numPr>
+                <w:ilvl w:val="0"/>
+                <w:numId w:val="1"/>
+              </w:numPr>
+            </w:pPr>
+            <w:r>
+              <w:t>Password must contain at least one digit.</w:t>
+            </w:r>
+          </w:p>
+          <w:p>
+            <w:pPr>
+              <w:pStyle w:val="ListParagraph"/>
+              <w:numPr>
+                <w:ilvl w:val="0"/>
+                <w:numId w:val="1"/>
+              </w:numPr>
+            </w:pPr>
+            <w:r>
+              <w:t>Password must contain at least one special character (e.g., @, #, $, etc.).</w:t>
+            </w:r>
+          </w:p>
+          <w:p>
+            <w:pPr>
+              <w:pStyle w:val="ListParagraph"/>
+              <w:numPr>
+                <w:ilvl w:val="0"/>
+                <w:numId w:val="1"/>
+              </w:numPr>
+            </w:pPr>
+            <w:r>
+              <w:t>Invalid Email.</w:t>
+            </w:r>
+          </w:p>
+          <w:p>
+            <w:pPr>
+              <w:pStyle w:val="ListParagraph"/>
+              <w:numPr>
+                <w:ilvl w:val="0"/>
+                <w:numId w:val="1"/>
+              </w:numPr>
+            </w:pPr>
+            <w:proofErr w:type="spellStart"/>
+            <w:r>
+              <w:t>Xyz</w:t>
+            </w:r>
+            <w:proofErr w:type="spellEnd"/>
             <w:r>
               <w:t xml:space="preserve"> </w:t>
             </w:r>
-            <w:proofErr w:type="gramStart"/>
-            <w:r>
-              <w:t>is already existed</w:t>
-            </w:r>
-            <w:proofErr w:type="gramEnd"/>
-            <w:r>
-              <w:t>.",</w:t>
-            </w:r>
-          </w:p>
-          <w:p>
-            <w:r>
-              <w:t>    "Result": null</w:t>
-            </w:r>
-          </w:p>
-          <w:p>
-            <w:r>
-              <w:t>}</w:t>
-            </w:r>
-          </w:p>
-          <w:p/>
-        </w:tc>
-      </w:tr>
-      <w:tr>
-        <w:tc>
-          <w:tcPr>
-            <w:tcW w:w="1696" w:type="dxa"/>
-          </w:tcPr>
-          <w:p>
-            <w:proofErr w:type="gramStart"/>
-            <w:r>
-              <w:t xml:space="preserve">Handled </w:t>
-            </w:r>
-            <w:r>
-              <w:t xml:space="preserve"> Errors</w:t>
-            </w:r>
-            <w:proofErr w:type="gramEnd"/>
-          </w:p>
-        </w:tc>
-        <w:tc>
-          <w:tcPr>
-            <w:tcW w:w="7320" w:type="dxa"/>
-          </w:tcPr>
-          <w:p>
-            <w:pPr>
-              <w:pStyle w:val="ListParagraph"/>
-              <w:numPr>
-                <w:ilvl w:val="0"/>
-                <w:numId w:val="1"/>
-              </w:numPr>
-            </w:pPr>
-            <w:r>
-              <w:t>Invalid User ID. User ID should be within 10 digits and contain only alphanumeric characters.</w:t>
-            </w:r>
-          </w:p>
-          <w:p>
-            <w:pPr>
-              <w:pStyle w:val="ListParagraph"/>
-              <w:numPr>
-                <w:ilvl w:val="0"/>
-                <w:numId w:val="1"/>
-              </w:numPr>
-            </w:pPr>
-            <w:r>
-              <w:t>Invalid Password. Confirm password doesn't match with provided password.</w:t>
-            </w:r>
-          </w:p>
-          <w:p>
-            <w:pPr>
-              <w:pStyle w:val="ListParagraph"/>
-              <w:numPr>
-                <w:ilvl w:val="0"/>
-                <w:numId w:val="1"/>
-              </w:numPr>
-            </w:pPr>
-            <w:r>
-              <w:t>Password must be at least 8 characters long.</w:t>
-            </w:r>
-          </w:p>
-          <w:p>
-            <w:pPr>
-              <w:pStyle w:val="ListParagraph"/>
-              <w:numPr>
-                <w:ilvl w:val="0"/>
-                <w:numId w:val="1"/>
-              </w:numPr>
-            </w:pPr>
-            <w:r>
-              <w:t>Password must contain at least one uppercase letter.</w:t>
-            </w:r>
-          </w:p>
-          <w:p>
-            <w:pPr>
-              <w:pStyle w:val="ListParagraph"/>
-              <w:numPr>
-                <w:ilvl w:val="0"/>
-                <w:numId w:val="1"/>
-              </w:numPr>
-            </w:pPr>
-            <w:r>
-              <w:t>Password must contain at least one lowercase letter.</w:t>
-            </w:r>
-          </w:p>
-          <w:p>
-            <w:pPr>
-              <w:pStyle w:val="ListParagraph"/>
-              <w:numPr>
-                <w:ilvl w:val="0"/>
-                <w:numId w:val="1"/>
-              </w:numPr>
-            </w:pPr>
-            <w:r>
-              <w:t>Password must contain at least one digit.</w:t>
-            </w:r>
-          </w:p>
-          <w:p>
-            <w:pPr>
-              <w:pStyle w:val="ListParagraph"/>
-              <w:numPr>
-                <w:ilvl w:val="0"/>
-                <w:numId w:val="1"/>
-              </w:numPr>
-            </w:pPr>
-            <w:r>
-              <w:t>Password must contain at least one special character (e.g., @, #, $, etc.).</w:t>
-            </w:r>
-          </w:p>
-          <w:p>
-            <w:pPr>
-              <w:pStyle w:val="ListParagraph"/>
-              <w:numPr>
-                <w:ilvl w:val="0"/>
-                <w:numId w:val="1"/>
-              </w:numPr>
-            </w:pPr>
-            <w:r>
-              <w:t>Invalid Email.</w:t>
-            </w:r>
-          </w:p>
-          <w:p>
-            <w:pPr>
-              <w:pStyle w:val="ListParagraph"/>
-              <w:numPr>
-                <w:ilvl w:val="0"/>
-                <w:numId w:val="1"/>
-              </w:numPr>
-            </w:pPr>
-            <w:r>
-              <w:t xml:space="preserve">Xyz </w:t>
-            </w:r>
-            <w:proofErr w:type="gramStart"/>
-            <w:r>
-              <w:t>is already existed</w:t>
-            </w:r>
-            <w:proofErr w:type="gramEnd"/>
-            <w:r>
-              <w:t>.</w:t>
+            <w:r>
+              <w:t>is already existed.</w:t>
             </w:r>
           </w:p>
           <w:p>
@@ -452,8 +447,123 @@
           </w:tcPr>
           <w:p>
             <w:r>
+              <w:t>Endpoint</w:t>
+            </w:r>
+          </w:p>
+        </w:tc>
+        <w:tc>
+          <w:tcPr>
+            <w:tcW w:w="7603" w:type="dxa"/>
+          </w:tcPr>
+          <w:p>
+            <w:r>
+              <w:t>..</w:t>
+            </w:r>
+            <w:r>
+              <w:t xml:space="preserve">/ </w:t>
+            </w:r>
+            <w:proofErr w:type="spellStart"/>
+            <w:r>
+              <w:t>api</w:t>
+            </w:r>
+            <w:proofErr w:type="spellEnd"/>
+            <w:r>
+              <w:t>/Login</w:t>
+            </w:r>
+          </w:p>
+        </w:tc>
+      </w:tr>
+      <w:tr>
+        <w:tc>
+          <w:tcPr>
+            <w:tcW w:w="1413" w:type="dxa"/>
+          </w:tcPr>
+          <w:p>
+            <w:r>
+              <w:t>Method</w:t>
+            </w:r>
+          </w:p>
+        </w:tc>
+        <w:tc>
+          <w:tcPr>
+            <w:tcW w:w="7603" w:type="dxa"/>
+          </w:tcPr>
+          <w:p>
+            <w:r>
+              <w:t>POST</w:t>
+            </w:r>
+          </w:p>
+        </w:tc>
+      </w:tr>
+      <w:tr>
+        <w:tc>
+          <w:tcPr>
+            <w:tcW w:w="1413" w:type="dxa"/>
+          </w:tcPr>
+          <w:p>
+            <w:r>
+              <w:t>Header</w:t>
+            </w:r>
+          </w:p>
+        </w:tc>
+        <w:tc>
+          <w:tcPr>
+            <w:tcW w:w="7603" w:type="dxa"/>
+          </w:tcPr>
+          <w:p/>
+        </w:tc>
+      </w:tr>
+      <w:tr>
+        <w:tc>
+          <w:tcPr>
+            <w:tcW w:w="1413" w:type="dxa"/>
+          </w:tcPr>
+          <w:p>
+            <w:r>
+              <w:t>Request</w:t>
+            </w:r>
+          </w:p>
+        </w:tc>
+        <w:tc>
+          <w:tcPr>
+            <w:tcW w:w="7603" w:type="dxa"/>
+          </w:tcPr>
+          <w:p>
+            <w:proofErr w:type="spellStart"/>
+            <w:r>
+              <w:t>encryptData</w:t>
+            </w:r>
+            <w:proofErr w:type="spellEnd"/>
+            <w:r>
+              <w:t xml:space="preserve"> (as form-data)</w:t>
+            </w:r>
+            <w:r>
+              <w:br/>
+              <w:t xml:space="preserve">EX: </w:t>
+            </w:r>
+            <w:r>
+              <w:t>cgFQ4bSXq+8qzB1AvGQBBIte4QIl1PeSa8m+4Gc</w:t>
+            </w:r>
+            <w:r>
+              <w:t>....</w:t>
+            </w:r>
+            <w:proofErr w:type="spellStart"/>
+            <w:r>
+              <w:t>df</w:t>
+            </w:r>
+            <w:proofErr w:type="spellEnd"/>
+          </w:p>
+        </w:tc>
+      </w:tr>
+      <w:tr>
+        <w:tc>
+          <w:tcPr>
+            <w:tcW w:w="1413" w:type="dxa"/>
+          </w:tcPr>
+          <w:p>
+            <w:r>
               <w:lastRenderedPageBreak/>
-              <w:t>Endpoint</w:t>
+              <w:t>Response Body</w:t>
             </w:r>
           </w:p>
         </w:tc>
@@ -463,15 +573,133 @@
           </w:tcPr>
           <w:p>
             <w:r>
-              <w:t>..</w:t>
-            </w:r>
-            <w:r>
-              <w:t xml:space="preserve">/ </w:t>
-            </w:r>
-            <w:r>
-              <w:t>api/Login</w:t>
-            </w:r>
-          </w:p>
+              <w:t>{</w:t>
+            </w:r>
+          </w:p>
+          <w:p>
+            <w:r>
+              <w:t>    "Status": "OK",</w:t>
+            </w:r>
+          </w:p>
+          <w:p>
+            <w:r>
+              <w:t xml:space="preserve">    "Message": "Login </w:t>
+            </w:r>
+            <w:proofErr w:type="spellStart"/>
+            <w:r>
+              <w:t>Successfull</w:t>
+            </w:r>
+            <w:proofErr w:type="spellEnd"/>
+            <w:r>
+              <w:t>.",</w:t>
+            </w:r>
+          </w:p>
+          <w:p>
+            <w:r>
+              <w:t>    "Result": {</w:t>
+            </w:r>
+          </w:p>
+          <w:p>
+            <w:r>
+              <w:t>        "</w:t>
+            </w:r>
+            <w:proofErr w:type="spellStart"/>
+            <w:r>
+              <w:t>useID</w:t>
+            </w:r>
+            <w:proofErr w:type="spellEnd"/>
+            <w:r>
+              <w:t>": "</w:t>
+            </w:r>
+            <w:proofErr w:type="spellStart"/>
+            <w:r>
+              <w:t>sourav</w:t>
+            </w:r>
+            <w:proofErr w:type="spellEnd"/>
+            <w:r>
+              <w:t>",</w:t>
+            </w:r>
+          </w:p>
+          <w:p>
+            <w:r>
+              <w:t>        "email": "saurav.paul@hotmail.com",</w:t>
+            </w:r>
+          </w:p>
+          <w:p>
+            <w:r>
+              <w:t>        "</w:t>
+            </w:r>
+            <w:proofErr w:type="spellStart"/>
+            <w:r>
+              <w:t>accessToken</w:t>
+            </w:r>
+            <w:proofErr w:type="spellEnd"/>
+            <w:r>
+              <w:t>": "eyJhbGciOiJIUzI1NiIsInR5cCI6IkpXVCJ9.</w:t>
+            </w:r>
+            <w:r>
+              <w:t>...</w:t>
+            </w:r>
+            <w:r>
+              <w:t>",</w:t>
+            </w:r>
+          </w:p>
+          <w:p>
+            <w:r>
+              <w:t>        "</w:t>
+            </w:r>
+            <w:proofErr w:type="spellStart"/>
+            <w:r>
+              <w:t>refreshToken</w:t>
+            </w:r>
+            <w:proofErr w:type="spellEnd"/>
+            <w:r>
+              <w:t>": "eyJhbGciOiJIUzI1NiIsInR5cCI6IkpXVCJ9.</w:t>
+            </w:r>
+            <w:r>
+              <w:t>...</w:t>
+            </w:r>
+            <w:r>
+              <w:t>",</w:t>
+            </w:r>
+          </w:p>
+          <w:p>
+            <w:r>
+              <w:t>        "</w:t>
+            </w:r>
+            <w:proofErr w:type="spellStart"/>
+            <w:r>
+              <w:t>accessTokenExpiry</w:t>
+            </w:r>
+            <w:proofErr w:type="spellEnd"/>
+            <w:r>
+              <w:t>": "2025-04-20T02:26:26.1598726+03:00",</w:t>
+            </w:r>
+          </w:p>
+          <w:p>
+            <w:r>
+              <w:t>        "</w:t>
+            </w:r>
+            <w:proofErr w:type="spellStart"/>
+            <w:r>
+              <w:t>refreshTokenExpiry</w:t>
+            </w:r>
+            <w:proofErr w:type="spellEnd"/>
+            <w:r>
+              <w:t>": "2025-04-27T02:11:26.5606252+03:00"</w:t>
+            </w:r>
+          </w:p>
+          <w:p>
+            <w:r>
+              <w:t>    }</w:t>
+            </w:r>
+          </w:p>
+          <w:p>
+            <w:r>
+              <w:t>}</w:t>
+            </w:r>
+          </w:p>
+          <w:p/>
         </w:tc>
       </w:tr>
       <w:tr>
@@ -481,7 +709,7 @@
           </w:tcPr>
           <w:p>
             <w:r>
-              <w:t>Method</w:t>
+              <w:t>Error Body</w:t>
             </w:r>
           </w:p>
         </w:tc>
@@ -491,9 +719,30 @@
           </w:tcPr>
           <w:p>
             <w:r>
-              <w:t>POST</w:t>
-            </w:r>
-          </w:p>
+              <w:t>{</w:t>
+            </w:r>
+          </w:p>
+          <w:p>
+            <w:r>
+              <w:t>    "Status": "FAILED",</w:t>
+            </w:r>
+          </w:p>
+          <w:p>
+            <w:r>
+              <w:t>    "Message": "Wrong Password.",</w:t>
+            </w:r>
+          </w:p>
+          <w:p>
+            <w:r>
+              <w:t>    "Result": null</w:t>
+            </w:r>
+          </w:p>
+          <w:p>
+            <w:r>
+              <w:t>}</w:t>
+            </w:r>
+          </w:p>
+          <w:p/>
         </w:tc>
       </w:tr>
       <w:tr>
@@ -503,7 +752,10 @@
           </w:tcPr>
           <w:p>
             <w:r>
-              <w:t>Header</w:t>
+              <w:t>Handled</w:t>
+            </w:r>
+            <w:r>
+              <w:t xml:space="preserve"> Errors</w:t>
             </w:r>
           </w:p>
         </w:tc>
@@ -511,207 +763,24 @@
           <w:tcPr>
             <w:tcW w:w="7603" w:type="dxa"/>
           </w:tcPr>
-          <w:p/>
-        </w:tc>
-      </w:tr>
-      <w:tr>
-        <w:tc>
-          <w:tcPr>
-            <w:tcW w:w="1413" w:type="dxa"/>
-          </w:tcPr>
-          <w:p>
-            <w:r>
-              <w:t>Request</w:t>
-            </w:r>
-          </w:p>
-        </w:tc>
-        <w:tc>
-          <w:tcPr>
-            <w:tcW w:w="7603" w:type="dxa"/>
-          </w:tcPr>
-          <w:p>
-            <w:r>
-              <w:t>{</w:t>
-            </w:r>
-          </w:p>
-          <w:p>
-            <w:r>
-              <w:t>  "UserId": "sourav",</w:t>
-            </w:r>
-          </w:p>
-          <w:p>
-            <w:r>
-              <w:t>  "Password": "Asdf@1234"</w:t>
-            </w:r>
-          </w:p>
-          <w:p>
-            <w:r>
-              <w:t>}</w:t>
-            </w:r>
-          </w:p>
-        </w:tc>
-      </w:tr>
-      <w:tr>
-        <w:tc>
-          <w:tcPr>
-            <w:tcW w:w="1413" w:type="dxa"/>
-          </w:tcPr>
-          <w:p>
-            <w:r>
-              <w:t>Response Body</w:t>
-            </w:r>
-          </w:p>
-        </w:tc>
-        <w:tc>
-          <w:tcPr>
-            <w:tcW w:w="7603" w:type="dxa"/>
-          </w:tcPr>
-          <w:p>
-            <w:r>
-              <w:t>{</w:t>
-            </w:r>
-          </w:p>
-          <w:p>
-            <w:r>
-              <w:t>    "Status": "OK",</w:t>
-            </w:r>
-          </w:p>
-          <w:p>
-            <w:r>
-              <w:t>    "Message": "Login Successfull.",</w:t>
-            </w:r>
-          </w:p>
-          <w:p>
-            <w:r>
-              <w:t>    "Result": {</w:t>
-            </w:r>
-          </w:p>
-          <w:p>
-            <w:r>
-              <w:t>        "useID": "sourav",</w:t>
-            </w:r>
-          </w:p>
-          <w:p>
-            <w:r>
-              <w:t>        "email": "saurav.paul@hotmail.com",</w:t>
-            </w:r>
-          </w:p>
-          <w:p>
-            <w:r>
-              <w:t>        "accessToken": "eyJhbGciOiJIUzI1NiIsInR5cCI6IkpXVCJ9.</w:t>
-            </w:r>
-            <w:r>
-              <w:t>...</w:t>
-            </w:r>
-            <w:r>
-              <w:t>",</w:t>
-            </w:r>
-          </w:p>
-          <w:p>
-            <w:r>
-              <w:t>        "refreshToken": "eyJhbGciOiJIUzI1NiIsInR5cCI6IkpXVCJ9.</w:t>
-            </w:r>
-            <w:r>
-              <w:t>...</w:t>
-            </w:r>
-            <w:r>
-              <w:t>",</w:t>
-            </w:r>
-          </w:p>
-          <w:p>
-            <w:r>
-              <w:t>        "accessTokenExpiry": "2025-04-20T02:26:26.1598726+03:00",</w:t>
-            </w:r>
-          </w:p>
-          <w:p>
-            <w:r>
-              <w:t>        "refreshTokenExpiry": "2025-04-27T02:11:26.5606252+03:00"</w:t>
-            </w:r>
-          </w:p>
-          <w:p>
-            <w:r>
-              <w:t>    }</w:t>
-            </w:r>
-          </w:p>
-          <w:p>
-            <w:r>
-              <w:t>}</w:t>
-            </w:r>
-          </w:p>
-          <w:p/>
-        </w:tc>
-      </w:tr>
-      <w:tr>
-        <w:tc>
-          <w:tcPr>
-            <w:tcW w:w="1413" w:type="dxa"/>
-          </w:tcPr>
-          <w:p>
-            <w:r>
-              <w:t>Error Body</w:t>
-            </w:r>
-          </w:p>
-        </w:tc>
-        <w:tc>
-          <w:tcPr>
-            <w:tcW w:w="7603" w:type="dxa"/>
-          </w:tcPr>
-          <w:p>
-            <w:r>
-              <w:t>{</w:t>
-            </w:r>
-          </w:p>
-          <w:p>
-            <w:r>
-              <w:t>    "Status": "FAILED",</w:t>
-            </w:r>
-          </w:p>
-          <w:p>
-            <w:r>
-              <w:t>    "Message": "Wrong Password.",</w:t>
-            </w:r>
-          </w:p>
-          <w:p>
-            <w:r>
-              <w:t>    "Result": null</w:t>
-            </w:r>
-          </w:p>
-          <w:p>
-            <w:r>
-              <w:t>}</w:t>
-            </w:r>
-          </w:p>
-          <w:p/>
-        </w:tc>
-      </w:tr>
-      <w:tr>
-        <w:tc>
-          <w:tcPr>
-            <w:tcW w:w="1413" w:type="dxa"/>
-          </w:tcPr>
-          <w:p>
-            <w:r>
-              <w:t>Handled</w:t>
-            </w:r>
-            <w:r>
-              <w:t xml:space="preserve"> Errors</w:t>
-            </w:r>
-          </w:p>
-        </w:tc>
-        <w:tc>
-          <w:tcPr>
-            <w:tcW w:w="7603" w:type="dxa"/>
-          </w:tcPr>
-          <w:p>
-            <w:pPr>
-              <w:pStyle w:val="ListParagraph"/>
-              <w:numPr>
-                <w:ilvl w:val="0"/>
-                <w:numId w:val="1"/>
-              </w:numPr>
-            </w:pPr>
-            <w:r>
-              <w:t>Account has been Deactivated. Please contact with Admiistrator.</w:t>
+          <w:p>
+            <w:pPr>
+              <w:pStyle w:val="ListParagraph"/>
+              <w:numPr>
+                <w:ilvl w:val="0"/>
+                <w:numId w:val="1"/>
+              </w:numPr>
+            </w:pPr>
+            <w:r>
+              <w:t xml:space="preserve">Account has been Deactivated. Please contact with </w:t>
+            </w:r>
+            <w:proofErr w:type="spellStart"/>
+            <w:r>
+              <w:t>Admiistrator</w:t>
+            </w:r>
+            <w:proofErr w:type="spellEnd"/>
+            <w:r>
+              <w:t>.</w:t>
             </w:r>
           </w:p>
           <w:p>
@@ -789,9 +858,19 @@
             <w:r>
               <w:t xml:space="preserve">/ </w:t>
             </w:r>
-            <w:r>
-              <w:t>api/GenerateAccessTokenByRefreshToken</w:t>
-            </w:r>
+            <w:proofErr w:type="spellStart"/>
+            <w:r>
+              <w:t>api</w:t>
+            </w:r>
+            <w:proofErr w:type="spellEnd"/>
+            <w:r>
+              <w:t>/</w:t>
+            </w:r>
+            <w:proofErr w:type="spellStart"/>
+            <w:r>
+              <w:t>GenerateAccessTokenByRefreshToken</w:t>
+            </w:r>
+            <w:proofErr w:type="spellEnd"/>
           </w:p>
         </w:tc>
       </w:tr>
@@ -901,57 +980,105 @@
           </w:p>
           <w:p>
             <w:r>
+              <w:t>        "</w:t>
+            </w:r>
+            <w:proofErr w:type="spellStart"/>
+            <w:r>
+              <w:t>useID</w:t>
+            </w:r>
+            <w:proofErr w:type="spellEnd"/>
+            <w:r>
+              <w:t>": "</w:t>
+            </w:r>
+            <w:proofErr w:type="spellStart"/>
+            <w:r>
+              <w:t>sourav</w:t>
+            </w:r>
+            <w:proofErr w:type="spellEnd"/>
+            <w:r>
+              <w:t>",</w:t>
+            </w:r>
+          </w:p>
+          <w:p>
+            <w:r>
+              <w:t>        "email": "saurav.paul@hotmail.com",</w:t>
+            </w:r>
+          </w:p>
+          <w:p>
+            <w:r>
+              <w:t>        "</w:t>
+            </w:r>
+            <w:proofErr w:type="spellStart"/>
+            <w:r>
+              <w:t>accessToken</w:t>
+            </w:r>
+            <w:proofErr w:type="spellEnd"/>
+            <w:r>
+              <w:t>": "eyJhbGciOiJIUzI1NiIsInR5cCI6IkpXVCJ9.</w:t>
+            </w:r>
+            <w:r>
+              <w:t>...</w:t>
+            </w:r>
+            <w:r>
+              <w:t>",</w:t>
+            </w:r>
+          </w:p>
+          <w:p>
+            <w:r>
+              <w:t>        "</w:t>
+            </w:r>
+            <w:proofErr w:type="spellStart"/>
+            <w:r>
+              <w:t>refreshToken</w:t>
+            </w:r>
+            <w:proofErr w:type="spellEnd"/>
+            <w:r>
+              <w:t>": "eyJhbGciOiJIUzI1NiIsInR5cCI6IkpXVCJ9.</w:t>
+            </w:r>
+            <w:r>
+              <w:t>...</w:t>
+            </w:r>
+            <w:r>
+              <w:t xml:space="preserve"> </w:t>
+            </w:r>
+            <w:r>
+              <w:t>",</w:t>
+            </w:r>
+          </w:p>
+          <w:p>
+            <w:r>
+              <w:t>        "</w:t>
+            </w:r>
+            <w:proofErr w:type="spellStart"/>
+            <w:r>
+              <w:t>accessTokenExpiry</w:t>
+            </w:r>
+            <w:proofErr w:type="spellEnd"/>
+            <w:r>
+              <w:t>": "2025-04-20T02:31:35.45289+03:00",</w:t>
+            </w:r>
+          </w:p>
+          <w:p>
+            <w:r>
+              <w:t>        "</w:t>
+            </w:r>
+            <w:proofErr w:type="spellStart"/>
+            <w:r>
+              <w:t>refreshTokenExpiry</w:t>
+            </w:r>
+            <w:proofErr w:type="spellEnd"/>
+            <w:r>
+              <w:t>": "2025-04-27T02:11:27"</w:t>
+            </w:r>
+          </w:p>
+          <w:p>
+            <w:r>
+              <w:t>    }</w:t>
+            </w:r>
+          </w:p>
+          <w:p>
+            <w:r>
               <w:lastRenderedPageBreak/>
-              <w:t>        "useID": "sourav",</w:t>
-            </w:r>
-          </w:p>
-          <w:p>
-            <w:r>
-              <w:t>        "email": "saurav.paul@hotmail.com",</w:t>
-            </w:r>
-          </w:p>
-          <w:p>
-            <w:r>
-              <w:t>        "accessToken": "eyJhbGciOiJIUzI1NiIsInR5cCI6IkpXVCJ9.</w:t>
-            </w:r>
-            <w:r>
-              <w:t>...</w:t>
-            </w:r>
-            <w:r>
-              <w:t>",</w:t>
-            </w:r>
-          </w:p>
-          <w:p>
-            <w:r>
-              <w:t>        "refreshToken": "eyJhbGciOiJIUzI1NiIsInR5cCI6IkpXVCJ9.</w:t>
-            </w:r>
-            <w:r>
-              <w:t>...</w:t>
-            </w:r>
-            <w:r>
-              <w:t xml:space="preserve"> </w:t>
-            </w:r>
-            <w:r>
-              <w:t>",</w:t>
-            </w:r>
-          </w:p>
-          <w:p>
-            <w:r>
-              <w:t>        "accessTokenExpiry": "2025-04-20T02:31:35.45289+03:00",</w:t>
-            </w:r>
-          </w:p>
-          <w:p>
-            <w:r>
-              <w:t>        "refreshTokenExpiry": "2025-04-27T02:11:27"</w:t>
-            </w:r>
-          </w:p>
-          <w:p>
-            <w:r>
-              <w:t>    }</w:t>
-            </w:r>
-          </w:p>
-          <w:p>
-            <w:r>
               <w:t>}</w:t>
             </w:r>
           </w:p>
@@ -1112,8 +1239,13 @@
             <w:r>
               <w:t>/</w:t>
             </w:r>
-            <w:r>
-              <w:t>api/Logout</w:t>
+            <w:proofErr w:type="spellStart"/>
+            <w:r>
+              <w:t>api</w:t>
+            </w:r>
+            <w:proofErr w:type="spellEnd"/>
+            <w:r>
+              <w:t>/Logout</w:t>
             </w:r>
           </w:p>
         </w:tc>
@@ -1400,9 +1532,19 @@
             <w:r>
               <w:t>/</w:t>
             </w:r>
-            <w:r>
-              <w:t>api/FetchUserInfo</w:t>
-            </w:r>
+            <w:proofErr w:type="spellStart"/>
+            <w:r>
+              <w:t>api</w:t>
+            </w:r>
+            <w:proofErr w:type="spellEnd"/>
+            <w:r>
+              <w:t>/</w:t>
+            </w:r>
+            <w:proofErr w:type="spellStart"/>
+            <w:r>
+              <w:t>FetchUserInfo</w:t>
+            </w:r>
+            <w:proofErr w:type="spellEnd"/>
           </w:p>
         </w:tc>
       </w:tr>
@@ -1481,6 +1623,7 @@
           </w:tcPr>
           <w:p>
             <w:r>
+              <w:lastRenderedPageBreak/>
               <w:t>Response Body</w:t>
             </w:r>
           </w:p>
@@ -1710,9 +1853,19 @@
               </w:rPr>
               <w:t xml:space="preserve"> </w:t>
             </w:r>
-            <w:r>
-              <w:t>api/FetchLeaderBoard</w:t>
-            </w:r>
+            <w:proofErr w:type="spellStart"/>
+            <w:r>
+              <w:t>api</w:t>
+            </w:r>
+            <w:proofErr w:type="spellEnd"/>
+            <w:r>
+              <w:t>/</w:t>
+            </w:r>
+            <w:proofErr w:type="spellStart"/>
+            <w:r>
+              <w:t>FetchLeaderBoard</w:t>
+            </w:r>
+            <w:proofErr w:type="spellEnd"/>
           </w:p>
         </w:tc>
       </w:tr>
@@ -1827,7 +1980,15 @@
           </w:p>
           <w:p>
             <w:r>
-              <w:t>        "topUsers": [</w:t>
+              <w:t>        "</w:t>
+            </w:r>
+            <w:proofErr w:type="spellStart"/>
+            <w:r>
+              <w:t>topUsers</w:t>
+            </w:r>
+            <w:proofErr w:type="spellEnd"/>
+            <w:r>
+              <w:t>": [</w:t>
             </w:r>
           </w:p>
           <w:p>
@@ -1842,7 +2003,15 @@
           </w:p>
           <w:p>
             <w:r>
-              <w:t>                "player": "samith",</w:t>
+              <w:t>                "player": "</w:t>
+            </w:r>
+            <w:proofErr w:type="spellStart"/>
+            <w:r>
+              <w:t>samith</w:t>
+            </w:r>
+            <w:proofErr w:type="spellEnd"/>
+            <w:r>
+              <w:t>",</w:t>
             </w:r>
           </w:p>
           <w:p>
@@ -1867,32 +2036,40 @@
           </w:p>
           <w:p>
             <w:r>
+              <w:t>                "player": "</w:t>
+            </w:r>
+            <w:proofErr w:type="spellStart"/>
+            <w:r>
+              <w:t>sourav</w:t>
+            </w:r>
+            <w:proofErr w:type="spellEnd"/>
+            <w:r>
+              <w:t>",</w:t>
+            </w:r>
+          </w:p>
+          <w:p>
+            <w:r>
+              <w:t>                "wins": 1</w:t>
+            </w:r>
+          </w:p>
+          <w:p>
+            <w:r>
+              <w:t>            }</w:t>
+            </w:r>
+          </w:p>
+          <w:p>
+            <w:r>
+              <w:t>        ],</w:t>
+            </w:r>
+          </w:p>
+          <w:p>
+            <w:r>
+              <w:t>        "user": {</w:t>
+            </w:r>
+          </w:p>
+          <w:p>
+            <w:r>
               <w:lastRenderedPageBreak/>
-              <w:t>                "player": "sourav",</w:t>
-            </w:r>
-          </w:p>
-          <w:p>
-            <w:r>
-              <w:t>                "wins": 1</w:t>
-            </w:r>
-          </w:p>
-          <w:p>
-            <w:r>
-              <w:t>            }</w:t>
-            </w:r>
-          </w:p>
-          <w:p>
-            <w:r>
-              <w:t>        ],</w:t>
-            </w:r>
-          </w:p>
-          <w:p>
-            <w:r>
-              <w:t>        "user": {</w:t>
-            </w:r>
-          </w:p>
-          <w:p>
-            <w:r>
               <w:t>            "position": "-",</w:t>
             </w:r>
           </w:p>
@@ -1980,11 +2157,9 @@
             <w:tcW w:w="1696" w:type="dxa"/>
           </w:tcPr>
           <w:p>
-            <w:proofErr w:type="gramStart"/>
             <w:r>
               <w:t>Handled  Errors</w:t>
             </w:r>
-            <w:proofErr w:type="gramEnd"/>
           </w:p>
         </w:tc>
         <w:tc>
@@ -2102,12 +2277,19 @@
               </w:rPr>
               <w:t xml:space="preserve"> </w:t>
             </w:r>
-            <w:r>
-              <w:t>api/</w:t>
-            </w:r>
+            <w:proofErr w:type="spellStart"/>
+            <w:r>
+              <w:t>api</w:t>
+            </w:r>
+            <w:proofErr w:type="spellEnd"/>
+            <w:r>
+              <w:t>/</w:t>
+            </w:r>
+            <w:proofErr w:type="spellStart"/>
             <w:r>
               <w:t>FetchMatchHistory</w:t>
             </w:r>
+            <w:proofErr w:type="spellEnd"/>
           </w:p>
         </w:tc>
       </w:tr>
@@ -2221,27 +2403,67 @@
           </w:p>
           <w:p>
             <w:r>
-              <w:t>            "matchId": "2a1e2e25-32cf-49cd-a681-6c7c592d0bd5",</w:t>
-            </w:r>
-          </w:p>
-          <w:p>
-            <w:r>
-              <w:t>            "player1": "samith",</w:t>
-            </w:r>
-          </w:p>
-          <w:p>
-            <w:r>
-              <w:t>            "player2": "sourav",</w:t>
-            </w:r>
-          </w:p>
-          <w:p>
-            <w:r>
-              <w:t>            "startTime": "2025-04-06T23:23:58",</w:t>
-            </w:r>
-          </w:p>
-          <w:p>
-            <w:r>
-              <w:t>            "endTime": "2025-04-06T23:27:40",</w:t>
+              <w:t>            "</w:t>
+            </w:r>
+            <w:proofErr w:type="spellStart"/>
+            <w:r>
+              <w:t>matchId</w:t>
+            </w:r>
+            <w:proofErr w:type="spellEnd"/>
+            <w:r>
+              <w:t>": "2a1e2e25-32cf-49cd-a681-6c7c592d0bd5",</w:t>
+            </w:r>
+          </w:p>
+          <w:p>
+            <w:r>
+              <w:t>            "player1": "</w:t>
+            </w:r>
+            <w:proofErr w:type="spellStart"/>
+            <w:r>
+              <w:t>samith</w:t>
+            </w:r>
+            <w:proofErr w:type="spellEnd"/>
+            <w:r>
+              <w:t>",</w:t>
+            </w:r>
+          </w:p>
+          <w:p>
+            <w:r>
+              <w:t>            "player2": "</w:t>
+            </w:r>
+            <w:proofErr w:type="spellStart"/>
+            <w:r>
+              <w:t>sourav</w:t>
+            </w:r>
+            <w:proofErr w:type="spellEnd"/>
+            <w:r>
+              <w:t>",</w:t>
+            </w:r>
+          </w:p>
+          <w:p>
+            <w:r>
+              <w:t>            "</w:t>
+            </w:r>
+            <w:proofErr w:type="spellStart"/>
+            <w:r>
+              <w:t>startTime</w:t>
+            </w:r>
+            <w:proofErr w:type="spellEnd"/>
+            <w:r>
+              <w:t>": "2025-04-06T23:23:58",</w:t>
+            </w:r>
+          </w:p>
+          <w:p>
+            <w:r>
+              <w:t>            "</w:t>
+            </w:r>
+            <w:proofErr w:type="spellStart"/>
+            <w:r>
+              <w:t>endTime</w:t>
+            </w:r>
+            <w:proofErr w:type="spellEnd"/>
+            <w:r>
+              <w:t>": "2025-04-06T23:27:40",</w:t>
             </w:r>
           </w:p>
           <w:p>
@@ -2256,7 +2478,15 @@
           </w:p>
           <w:p>
             <w:r>
-              <w:t>            "winner": "sourav"</w:t>
+              <w:t>            "winner": "</w:t>
+            </w:r>
+            <w:proofErr w:type="spellStart"/>
+            <w:r>
+              <w:t>sourav</w:t>
+            </w:r>
+            <w:proofErr w:type="spellEnd"/>
+            <w:r>
+              <w:t>"</w:t>
             </w:r>
           </w:p>
           <w:p>
@@ -2266,8 +2496,57 @@
           </w:p>
           <w:p>
             <w:r>
+              <w:t>    ]</w:t>
+            </w:r>
+          </w:p>
+          <w:p>
+            <w:r>
+              <w:t>}</w:t>
+            </w:r>
+          </w:p>
+          <w:p/>
+        </w:tc>
+      </w:tr>
+      <w:tr>
+        <w:tc>
+          <w:tcPr>
+            <w:tcW w:w="1696" w:type="dxa"/>
+          </w:tcPr>
+          <w:p>
+            <w:r>
+              <w:t>Error Body</w:t>
+            </w:r>
+          </w:p>
+        </w:tc>
+        <w:tc>
+          <w:tcPr>
+            <w:tcW w:w="7320" w:type="dxa"/>
+          </w:tcPr>
+          <w:p>
+            <w:r>
+              <w:t>{</w:t>
+            </w:r>
+          </w:p>
+          <w:p>
+            <w:r>
+              <w:t>    "Status": "</w:t>
+            </w:r>
+            <w:r>
+              <w:t>UNAUTH</w:t>
+            </w:r>
+            <w:r>
+              <w:t>",</w:t>
+            </w:r>
+          </w:p>
+          <w:p>
+            <w:r>
               <w:lastRenderedPageBreak/>
-              <w:t>    ]</w:t>
+              <w:t>    "Message": "Token Deactivated.",</w:t>
+            </w:r>
+          </w:p>
+          <w:p>
+            <w:r>
+              <w:t>    "Result": null</w:t>
             </w:r>
           </w:p>
           <w:p>
@@ -2286,59 +2565,8 @@
           <w:p>
             <w:r>
               <w:lastRenderedPageBreak/>
-              <w:t>Error Body</w:t>
-            </w:r>
-          </w:p>
-        </w:tc>
-        <w:tc>
-          <w:tcPr>
-            <w:tcW w:w="7320" w:type="dxa"/>
-          </w:tcPr>
-          <w:p>
-            <w:r>
-              <w:t>{</w:t>
-            </w:r>
-          </w:p>
-          <w:p>
-            <w:r>
-              <w:t>    "Status": "</w:t>
-            </w:r>
-            <w:r>
-              <w:t>UNAUTH</w:t>
-            </w:r>
-            <w:r>
-              <w:t>",</w:t>
-            </w:r>
-          </w:p>
-          <w:p>
-            <w:r>
-              <w:t>    "Message": "Token Deactivated.",</w:t>
-            </w:r>
-          </w:p>
-          <w:p>
-            <w:r>
-              <w:t>    "Result": null</w:t>
-            </w:r>
-          </w:p>
-          <w:p>
-            <w:r>
-              <w:t>}</w:t>
-            </w:r>
-          </w:p>
-          <w:p/>
-        </w:tc>
-      </w:tr>
-      <w:tr>
-        <w:tc>
-          <w:tcPr>
-            <w:tcW w:w="1696" w:type="dxa"/>
-          </w:tcPr>
-          <w:p>
-            <w:proofErr w:type="gramStart"/>
-            <w:r>
               <w:t>Handled  Errors</w:t>
             </w:r>
-            <w:proofErr w:type="gramEnd"/>
           </w:p>
         </w:tc>
         <w:tc>
@@ -2408,9 +2636,19 @@
               </w:rPr>
               <w:t xml:space="preserve"> </w:t>
             </w:r>
-            <w:r>
-              <w:t>api/InitializeMatchRequest</w:t>
-            </w:r>
+            <w:proofErr w:type="spellStart"/>
+            <w:r>
+              <w:t>api</w:t>
+            </w:r>
+            <w:proofErr w:type="spellEnd"/>
+            <w:r>
+              <w:t>/</w:t>
+            </w:r>
+            <w:proofErr w:type="spellStart"/>
+            <w:r>
+              <w:t>InitializeMatchRequest</w:t>
+            </w:r>
+            <w:proofErr w:type="spellEnd"/>
           </w:p>
         </w:tc>
       </w:tr>
@@ -2481,8 +2719,21 @@
           </w:tcPr>
           <w:p>
             <w:r>
-              <w:t>?playerID=samith</w:t>
-            </w:r>
+              <w:t>?</w:t>
+            </w:r>
+            <w:proofErr w:type="spellStart"/>
+            <w:r>
+              <w:t>playerID</w:t>
+            </w:r>
+            <w:proofErr w:type="spellEnd"/>
+            <w:r>
+              <w:t>=</w:t>
+            </w:r>
+            <w:proofErr w:type="spellStart"/>
+            <w:r>
+              <w:t>samith</w:t>
+            </w:r>
+            <w:proofErr w:type="spellEnd"/>
           </w:p>
         </w:tc>
       </w:tr>
@@ -2513,13 +2764,26 @@
           </w:p>
           <w:p>
             <w:r>
-              <w:t>    "Message": "sourav has requested</w:t>
+              <w:t>    "Message": "</w:t>
+            </w:r>
+            <w:proofErr w:type="spellStart"/>
+            <w:r>
+              <w:t>sourav</w:t>
+            </w:r>
+            <w:proofErr w:type="spellEnd"/>
+            <w:r>
+              <w:t xml:space="preserve"> has requested</w:t>
             </w:r>
             <w:r>
               <w:t xml:space="preserve"> </w:t>
             </w:r>
-            <w:r>
-              <w:t>samith for a Match.",</w:t>
+            <w:proofErr w:type="spellStart"/>
+            <w:r>
+              <w:t>samith</w:t>
+            </w:r>
+            <w:proofErr w:type="spellEnd"/>
+            <w:r>
+              <w:t xml:space="preserve"> for a Match.",</w:t>
             </w:r>
           </w:p>
           <w:p>
@@ -2710,9 +2974,19 @@
             <w:r>
               <w:t>/</w:t>
             </w:r>
-            <w:r>
-              <w:t>api/ResponseMatchRequest</w:t>
-            </w:r>
+            <w:proofErr w:type="spellStart"/>
+            <w:r>
+              <w:t>api</w:t>
+            </w:r>
+            <w:proofErr w:type="spellEnd"/>
+            <w:r>
+              <w:t>/</w:t>
+            </w:r>
+            <w:proofErr w:type="spellStart"/>
+            <w:r>
+              <w:t>ResponseMatchRequest</w:t>
+            </w:r>
+            <w:proofErr w:type="spellEnd"/>
           </w:p>
         </w:tc>
       </w:tr>
@@ -2788,23 +3062,54 @@
           </w:p>
           <w:p>
             <w:r>
-              <w:lastRenderedPageBreak/>
-              <w:t>  "MatchId": "0f915ef7-8feb-4ba4-95de-976b41e67b6f",</w:t>
-            </w:r>
-          </w:p>
-          <w:p>
-            <w:r>
-              <w:t>  "Player1": "sourav",</w:t>
-            </w:r>
-          </w:p>
-          <w:p>
-            <w:r>
-              <w:t>  "Player2": "samith",</w:t>
-            </w:r>
-          </w:p>
-          <w:p>
-            <w:r>
-              <w:t>  "MatchStatus": "ACCEPTED"</w:t>
+              <w:t>  "</w:t>
+            </w:r>
+            <w:proofErr w:type="spellStart"/>
+            <w:r>
+              <w:t>MatchId</w:t>
+            </w:r>
+            <w:proofErr w:type="spellEnd"/>
+            <w:r>
+              <w:t>": "0f915ef7-8feb-4ba4-95de-976b41e67b6f",</w:t>
+            </w:r>
+          </w:p>
+          <w:p>
+            <w:r>
+              <w:t>  "Player1": "</w:t>
+            </w:r>
+            <w:proofErr w:type="spellStart"/>
+            <w:r>
+              <w:t>sourav</w:t>
+            </w:r>
+            <w:proofErr w:type="spellEnd"/>
+            <w:r>
+              <w:t>",</w:t>
+            </w:r>
+          </w:p>
+          <w:p>
+            <w:r>
+              <w:t>  "Player2": "</w:t>
+            </w:r>
+            <w:proofErr w:type="spellStart"/>
+            <w:r>
+              <w:t>samith</w:t>
+            </w:r>
+            <w:proofErr w:type="spellEnd"/>
+            <w:r>
+              <w:t>",</w:t>
+            </w:r>
+          </w:p>
+          <w:p>
+            <w:r>
+              <w:t>  "</w:t>
+            </w:r>
+            <w:proofErr w:type="spellStart"/>
+            <w:r>
+              <w:t>MatchStatus</w:t>
+            </w:r>
+            <w:proofErr w:type="spellEnd"/>
+            <w:r>
+              <w:t>": "ACCEPTED"</w:t>
             </w:r>
           </w:p>
           <w:p>
@@ -2828,22 +3133,54 @@
           </w:p>
           <w:p>
             <w:r>
-              <w:t>  "MatchId": "0f915ef7-8feb-4ba4-95de-976b41e67b6f",</w:t>
-            </w:r>
-          </w:p>
-          <w:p>
-            <w:r>
-              <w:t>  "Player1": "sourav",</w:t>
-            </w:r>
-          </w:p>
-          <w:p>
-            <w:r>
-              <w:t>  "Player2": "samith",</w:t>
-            </w:r>
-          </w:p>
-          <w:p>
-            <w:r>
-              <w:t>  "MatchStatus": "DECLINED"</w:t>
+              <w:t>  "</w:t>
+            </w:r>
+            <w:proofErr w:type="spellStart"/>
+            <w:r>
+              <w:t>MatchId</w:t>
+            </w:r>
+            <w:proofErr w:type="spellEnd"/>
+            <w:r>
+              <w:t>": "0f915ef7-8feb-4ba4-95de-976b41e67b6f",</w:t>
+            </w:r>
+          </w:p>
+          <w:p>
+            <w:r>
+              <w:t>  "Player1": "</w:t>
+            </w:r>
+            <w:proofErr w:type="spellStart"/>
+            <w:r>
+              <w:t>sourav</w:t>
+            </w:r>
+            <w:proofErr w:type="spellEnd"/>
+            <w:r>
+              <w:t>",</w:t>
+            </w:r>
+          </w:p>
+          <w:p>
+            <w:r>
+              <w:t>  "Player2": "</w:t>
+            </w:r>
+            <w:proofErr w:type="spellStart"/>
+            <w:r>
+              <w:t>samith</w:t>
+            </w:r>
+            <w:proofErr w:type="spellEnd"/>
+            <w:r>
+              <w:t>",</w:t>
+            </w:r>
+          </w:p>
+          <w:p>
+            <w:r>
+              <w:t>  "</w:t>
+            </w:r>
+            <w:proofErr w:type="spellStart"/>
+            <w:r>
+              <w:t>MatchStatus</w:t>
+            </w:r>
+            <w:proofErr w:type="spellEnd"/>
+            <w:r>
+              <w:t>": "DECLINED"</w:t>
             </w:r>
           </w:p>
           <w:p>
@@ -2882,17 +3219,27 @@
           </w:p>
           <w:p>
             <w:r>
-              <w:t>    "Message": "samith has accepted</w:t>
+              <w:t>    "Message": "</w:t>
+            </w:r>
+            <w:proofErr w:type="spellStart"/>
+            <w:r>
+              <w:t>samith</w:t>
+            </w:r>
+            <w:proofErr w:type="spellEnd"/>
+            <w:r>
+              <w:t xml:space="preserve"> has accepted</w:t>
             </w:r>
             <w:r>
               <w:t xml:space="preserve"> </w:t>
             </w:r>
+            <w:proofErr w:type="spellStart"/>
             <w:r>
               <w:t>sourav</w:t>
             </w:r>
             <w:r>
               <w:t>'s</w:t>
             </w:r>
+            <w:proofErr w:type="spellEnd"/>
             <w:r>
               <w:t xml:space="preserve"> Match Request.",</w:t>
             </w:r>
@@ -2929,7 +3276,15 @@
           </w:p>
           <w:p>
             <w:r>
-              <w:t xml:space="preserve">    "Message": "samith has </w:t>
+              <w:t>    "Message": "</w:t>
+            </w:r>
+            <w:proofErr w:type="spellStart"/>
+            <w:r>
+              <w:t>samith</w:t>
+            </w:r>
+            <w:proofErr w:type="spellEnd"/>
+            <w:r>
+              <w:t xml:space="preserve"> has </w:t>
             </w:r>
             <w:r>
               <w:t>declined</w:t>
@@ -2937,12 +3292,14 @@
             <w:r>
               <w:t xml:space="preserve"> </w:t>
             </w:r>
+            <w:proofErr w:type="spellStart"/>
             <w:r>
               <w:t>sourav</w:t>
             </w:r>
             <w:r>
               <w:t>'s</w:t>
             </w:r>
+            <w:proofErr w:type="spellEnd"/>
             <w:r>
               <w:t xml:space="preserve"> </w:t>
             </w:r>
@@ -3012,14 +3369,12 @@
             <w:tcW w:w="1696" w:type="dxa"/>
           </w:tcPr>
           <w:p>
-            <w:proofErr w:type="gramStart"/>
             <w:r>
               <w:t xml:space="preserve">Handled </w:t>
             </w:r>
             <w:r>
               <w:t xml:space="preserve"> Errors</w:t>
             </w:r>
-            <w:proofErr w:type="gramEnd"/>
           </w:p>
         </w:tc>
         <w:tc>
@@ -3176,7 +3531,6 @@
           </w:tcPr>
           <w:p>
             <w:r>
-              <w:lastRenderedPageBreak/>
               <w:t>Endpoint</w:t>
             </w:r>
           </w:p>
@@ -3202,9 +3556,19 @@
             <w:r>
               <w:t>/</w:t>
             </w:r>
-            <w:r>
-              <w:t>api/UpdateMatchResult</w:t>
-            </w:r>
+            <w:proofErr w:type="spellStart"/>
+            <w:r>
+              <w:t>api</w:t>
+            </w:r>
+            <w:proofErr w:type="spellEnd"/>
+            <w:r>
+              <w:t>/</w:t>
+            </w:r>
+            <w:proofErr w:type="spellStart"/>
+            <w:r>
+              <w:t>UpdateMatchResult</w:t>
+            </w:r>
+            <w:proofErr w:type="spellEnd"/>
           </w:p>
         </w:tc>
       </w:tr>
@@ -3280,11 +3644,20 @@
           </w:p>
           <w:p>
             <w:r>
-              <w:t>  "MatchId": "0f915ef7-8feb-4ba4-95de-976b41e67b6f",</w:t>
-            </w:r>
-          </w:p>
-          <w:p>
-            <w:r>
+              <w:t>  "</w:t>
+            </w:r>
+            <w:proofErr w:type="spellStart"/>
+            <w:r>
+              <w:t>MatchId</w:t>
+            </w:r>
+            <w:proofErr w:type="spellEnd"/>
+            <w:r>
+              <w:t>": "0f915ef7-8feb-4ba4-95de-976b41e67b6f",</w:t>
+            </w:r>
+          </w:p>
+          <w:p>
+            <w:r>
+              <w:lastRenderedPageBreak/>
               <w:t>  "Player1Moves": 5,</w:t>
             </w:r>
           </w:p>
@@ -3295,7 +3668,15 @@
           </w:p>
           <w:p>
             <w:r>
-              <w:t>  "Winner": "samith"</w:t>
+              <w:t>  "Winner": "</w:t>
+            </w:r>
+            <w:proofErr w:type="spellStart"/>
+            <w:r>
+              <w:t>samith</w:t>
+            </w:r>
+            <w:proofErr w:type="spellEnd"/>
+            <w:r>
+              <w:t>"</w:t>
             </w:r>
           </w:p>
           <w:p>
@@ -3314,6 +3695,7 @@
           </w:tcPr>
           <w:p>
             <w:r>
+              <w:lastRenderedPageBreak/>
               <w:t>Response Body</w:t>
             </w:r>
           </w:p>
@@ -3405,11 +3787,9 @@
             <w:tcW w:w="1696" w:type="dxa"/>
           </w:tcPr>
           <w:p>
-            <w:proofErr w:type="gramStart"/>
             <w:r>
               <w:t>Handled  Errors</w:t>
             </w:r>
-            <w:proofErr w:type="gramEnd"/>
           </w:p>
         </w:tc>
         <w:tc>
@@ -4264,7 +4644,6 @@
   <w:style w:type="character" w:default="1" w:styleId="DefaultParagraphFont">
     <w:name w:val="Default Paragraph Font"/>
     <w:uiPriority w:val="1"/>
-    <w:semiHidden/>
     <w:unhideWhenUsed/>
   </w:style>
   <w:style w:type="table" w:default="1" w:styleId="TableNormal">

</xml_diff>